<commit_message>
Add content from the SBP submission #1
</commit_message>
<xml_diff>
--- a/docs/SBP - Derogative Terms.docx
+++ b/docs/SBP - Derogative Terms.docx
@@ -1,6 +1,6 @@
 
 <file path=word/document.xml><?xml version="1.0" encoding="utf-8"?>
-<w:document xmlns:wpc="http://schemas.microsoft.com/office/word/2010/wordprocessingCanvas" xmlns:cx="http://schemas.microsoft.com/office/drawing/2014/chartex" xmlns:cx1="http://schemas.microsoft.com/office/drawing/2015/9/8/chartex" xmlns:cx2="http://schemas.microsoft.com/office/drawing/2015/10/21/chartex" xmlns:cx3="http://schemas.microsoft.com/office/drawing/2016/5/9/chartex" xmlns:cx4="http://schemas.microsoft.com/office/drawing/2016/5/10/chartex" xmlns:cx5="http://schemas.microsoft.com/office/drawing/2016/5/11/chartex" xmlns:cx6="http://schemas.microsoft.com/office/drawing/2016/5/12/chartex" xmlns:cx7="http://schemas.microsoft.com/office/drawing/2016/5/13/chartex" xmlns:cx8="http://schemas.microsoft.com/office/drawing/2016/5/14/chartex" xmlns:mc="http://schemas.openxmlformats.org/markup-compatibility/2006" xmlns:aink="http://schemas.microsoft.com/office/drawing/2016/ink" xmlns:am3d="http://schemas.microsoft.com/office/drawing/2017/model3d" xmlns:o="urn:schemas-microsoft-com:office:office" xmlns:oel="http://schemas.microsoft.com/office/2019/extlst" xmlns:r="http://schemas.openxmlformats.org/officeDocument/2006/relationships" xmlns:m="http://schemas.openxmlformats.org/officeDocument/2006/math" xmlns:v="urn:schemas-microsoft-com:vml" xmlns:wp14="http://schemas.microsoft.com/office/word/2010/wordprocessingDrawing" xmlns:wp="http://schemas.openxmlformats.org/drawingml/2006/wordprocessingDrawing" xmlns:w10="urn:schemas-microsoft-com:office:word" xmlns:w="http://schemas.openxmlformats.org/wordprocessingml/2006/main" xmlns:w14="http://schemas.microsoft.com/office/word/2010/wordml" xmlns:w15="http://schemas.microsoft.com/office/word/2012/wordml" xmlns:w16cex="http://schemas.microsoft.com/office/word/2018/wordml/cex" xmlns:w16cid="http://schemas.microsoft.com/office/word/2016/wordml/cid" xmlns:w16="http://schemas.microsoft.com/office/word/2018/wordml" xmlns:w16du="http://schemas.microsoft.com/office/word/2023/wordml/word16du" xmlns:w16sdtdh="http://schemas.microsoft.com/office/word/2020/wordml/sdtdatahash" xmlns:w16se="http://schemas.microsoft.com/office/word/2015/wordml/symex" xmlns:wpg="http://schemas.microsoft.com/office/word/2010/wordprocessingGroup" xmlns:wpi="http://schemas.microsoft.com/office/word/2010/wordprocessingInk" xmlns:wne="http://schemas.microsoft.com/office/word/2006/wordml" xmlns:wps="http://schemas.microsoft.com/office/word/2010/wordprocessingShape" xmlns:a="http://schemas.openxmlformats.org/drawingml/2006/main" xmlns:pic="http://schemas.openxmlformats.org/drawingml/2006/picture" xmlns:a14="http://schemas.microsoft.com/office/drawing/2010/main" xmlns:asvg="http://schemas.microsoft.com/office/drawing/2016/SVG/main" mc:Ignorable="w14 w15 w16se w16cid w16 w16cex w16sdtdh w16du wp14">
+<w:document xmlns:wpc="http://schemas.microsoft.com/office/word/2010/wordprocessingCanvas" xmlns:cx="http://schemas.microsoft.com/office/drawing/2014/chartex" xmlns:cx1="http://schemas.microsoft.com/office/drawing/2015/9/8/chartex" xmlns:cx2="http://schemas.microsoft.com/office/drawing/2015/10/21/chartex" xmlns:cx3="http://schemas.microsoft.com/office/drawing/2016/5/9/chartex" xmlns:cx4="http://schemas.microsoft.com/office/drawing/2016/5/10/chartex" xmlns:cx5="http://schemas.microsoft.com/office/drawing/2016/5/11/chartex" xmlns:cx6="http://schemas.microsoft.com/office/drawing/2016/5/12/chartex" xmlns:cx7="http://schemas.microsoft.com/office/drawing/2016/5/13/chartex" xmlns:cx8="http://schemas.microsoft.com/office/drawing/2016/5/14/chartex" xmlns:mc="http://schemas.openxmlformats.org/markup-compatibility/2006" xmlns:aink="http://schemas.microsoft.com/office/drawing/2016/ink" xmlns:am3d="http://schemas.microsoft.com/office/drawing/2017/model3d" xmlns:o="urn:schemas-microsoft-com:office:office" xmlns:oel="http://schemas.microsoft.com/office/2019/extlst" xmlns:r="http://schemas.openxmlformats.org/officeDocument/2006/relationships" xmlns:m="http://schemas.openxmlformats.org/officeDocument/2006/math" xmlns:v="urn:schemas-microsoft-com:vml" xmlns:wp14="http://schemas.microsoft.com/office/word/2010/wordprocessingDrawing" xmlns:wp="http://schemas.openxmlformats.org/drawingml/2006/wordprocessingDrawing" xmlns:w10="urn:schemas-microsoft-com:office:word" xmlns:w="http://schemas.openxmlformats.org/wordprocessingml/2006/main" xmlns:w14="http://schemas.microsoft.com/office/word/2010/wordml" xmlns:w15="http://schemas.microsoft.com/office/word/2012/wordml" xmlns:w16cex="http://schemas.microsoft.com/office/word/2018/wordml/cex" xmlns:w16cid="http://schemas.microsoft.com/office/word/2016/wordml/cid" xmlns:w16="http://schemas.microsoft.com/office/word/2018/wordml" xmlns:w16sdtdh="http://schemas.microsoft.com/office/word/2020/wordml/sdtdatahash" xmlns:w16se="http://schemas.microsoft.com/office/word/2015/wordml/symex" xmlns:wpg="http://schemas.microsoft.com/office/word/2010/wordprocessingGroup" xmlns:wpi="http://schemas.microsoft.com/office/word/2010/wordprocessingInk" xmlns:wne="http://schemas.microsoft.com/office/word/2006/wordml" xmlns:wps="http://schemas.microsoft.com/office/word/2010/wordprocessingShape" mc:Ignorable="w14 w15 w16se w16cid w16 w16cex w16sdtdh wp14">
   <w:body>
     <w:p>
       <w:pPr>
@@ -248,12 +248,7 @@
         <w:t>veneca</w:t>
       </w:r>
       <w:r>
-        <w:t xml:space="preserve">, and how they have become markers of hate speech and xenophobic rhetoric on Twitter. Using computational models, we analyze these pejorative terms’ sentiment and usage patterns over time. We also explore the role of gender stereotypes in social media hate speech toward migrants, using a </w:t>
-      </w:r>
-      <w:commentRangeStart w:id="0"/>
-      <w:commentRangeStart w:id="1"/>
-      <w:r>
-        <w:t>Critical Feminist lens</w:t>
+        <w:t>, and how they have become markers of hate speech and xenophobic rhetoric on Twitter. Using computational models, we analyze these pejorative terms’ sentiment and usage patterns over time. We also explore the role of gender stereotypes in social media hate speech toward migrants, using a Critical Feminist lens</w:t>
       </w:r>
       <w:r>
         <w:t xml:space="preserve"> to offer specific context about how the use of these terms </w:t>
@@ -289,24 +284,7 @@
         <w:t xml:space="preserve"> </w:t>
       </w:r>
       <w:r>
-        <w:t xml:space="preserve"> </w:t>
-      </w:r>
-      <w:commentRangeEnd w:id="0"/>
-      <w:r>
-        <w:rPr>
-          <w:rStyle w:val="CommentReference"/>
-        </w:rPr>
-        <w:commentReference w:id="0"/>
-      </w:r>
-      <w:commentRangeEnd w:id="1"/>
-      <w:r>
-        <w:rPr>
-          <w:rStyle w:val="CommentReference"/>
-        </w:rPr>
-        <w:commentReference w:id="1"/>
-      </w:r>
-      <w:r>
-        <w:t>The study reveals a shift in linguistic interpretations, as these once more commonly used terms have acquired negative connotations and are now frequently used in hate speech toward Venezuelan migrants. Through the analysis of 5.7 million tweets, we estimated the frequency of term usage and manually labeled a sample of 2,991 tweets to assess the negative tone associated with the terms. Additionally, qualitative analysis of a subset of tweets further examines the content and themes. The findings highlight the pervasiveness of othering and xenophobia towards Venezuelan migrants, driven by macro-level rhetoric and perpetuated on social media platforms at the micro level. This research contributes to a better understanding of the language dynamics and power structures surrounding migration and provides insights into the need for addressing xenophobic attitudes and promoting inclusive discourse.</w:t>
+        <w:t xml:space="preserve"> The study reveals a shift in linguistic interpretations, as these once more commonly used terms have acquired negative connotations and are now frequently used in hate speech toward Venezuelan migrants. Through the analysis of 5.7 million tweets, we estimated the frequency of term usage and manually labeled a sample of 2,991 tweets to assess the negative tone associated with the terms. Additionally, qualitative analysis of a subset of tweets further examines the content and themes. The findings highlight the pervasiveness of othering and xenophobia towards Venezuelan migrants, driven by macro-level rhetoric and perpetuated on social media platforms at the micro level. This research contributes to a better understanding of the language dynamics and power structures surrounding migration and provides insights into the need for addressing xenophobic attitudes and promoting inclusive discourse.</w:t>
       </w:r>
     </w:p>
     <w:p>
@@ -358,7 +336,11 @@
         <w:t xml:space="preserve"> but</w:t>
       </w:r>
       <w:r>
-        <w:t xml:space="preserve"> can often be reclaimed later as a method of empowerment. When a group is rendered physically or socially powerless—as in the case of Venezuelan migrants forced to leave their home country—the dominant culture describes the people and their predicament </w:t>
+        <w:t xml:space="preserve"> can often be reclaimed later as a method of empowerment. When a group is rendered physically or socially powerless—as in the case of Venezuelan migrants </w:t>
+      </w:r>
+      <w:r>
+        <w:lastRenderedPageBreak/>
+        <w:t xml:space="preserve">forced to leave their home country—the dominant culture describes the people and their predicament </w:t>
       </w:r>
       <w:r>
         <w:rPr>
@@ -653,8 +635,9 @@
           <w:color w:val="2B579A"/>
           <w:shd w:val="clear" w:color="auto" w:fill="E6E6E6"/>
         </w:rPr>
+        <w:lastRenderedPageBreak/>
         <w:drawing>
-          <wp:inline distT="0" distB="0" distL="0" distR="0" wp14:anchorId="738DFA8D" wp14:editId="60ECED69">
+          <wp:inline distT="0" distB="0" distL="0" distR="0" wp14:anchorId="738DFA8D" wp14:editId="305A52F7">
             <wp:extent cx="2800042" cy="1723546"/>
             <wp:effectExtent l="0" t="0" r="635" b="0"/>
             <wp:docPr id="6" name="Picture 6" descr="Chart, line chart&#10;&#10;Description automatically generated"/>
@@ -671,7 +654,7 @@
                     </pic:cNvPicPr>
                   </pic:nvPicPr>
                   <pic:blipFill rotWithShape="1">
-                    <a:blip r:embed="rId12" cstate="print">
+                    <a:blip r:embed="rId8" cstate="print">
                       <a:extLst>
                         <a:ext uri="{28A0092B-C50C-407E-A947-70E740481C1C}">
                           <a14:useLocalDpi xmlns:a14="http://schemas.microsoft.com/office/drawing/2010/main" val="0"/>
@@ -714,8 +697,8 @@
           <w:bCs w:val="0"/>
         </w:rPr>
       </w:pPr>
-      <w:bookmarkStart w:name="_Ref136452336" w:id="3"/>
-      <w:commentRangeStart w:id="4"/>
+      <w:bookmarkStart w:id="0" w:name="_Ref136452336"/>
+      <w:commentRangeStart w:id="1"/>
       <w:r>
         <w:t xml:space="preserve">Fig </w:t>
       </w:r>
@@ -749,7 +732,7 @@
         </w:rPr>
         <w:fldChar w:fldCharType="end"/>
       </w:r>
-      <w:bookmarkEnd w:id="3"/>
+      <w:bookmarkEnd w:id="0"/>
       <w:r>
         <w:t xml:space="preserve">. </w:t>
       </w:r>
@@ -760,7 +743,7 @@
         </w:rPr>
         <w:t xml:space="preserve">Migration </w:t>
       </w:r>
-      <w:commentRangeEnd w:id="4"/>
+      <w:commentRangeEnd w:id="1"/>
       <w:r>
         <w:rPr>
           <w:rStyle w:val="CommentReference"/>
@@ -768,7 +751,7 @@
           <w:bCs w:val="0"/>
           <w:snapToGrid/>
         </w:rPr>
-        <w:commentReference w:id="4"/>
+        <w:commentReference w:id="1"/>
       </w:r>
       <w:r>
         <w:rPr>
@@ -840,7 +823,15 @@
         <w:fldChar w:fldCharType="end"/>
       </w:r>
       <w:r>
-        <w:t xml:space="preserve">. Scholars of linguistics, culture, and communication have started to take notice and offer an explanation for this shift. </w:t>
+        <w:t xml:space="preserve">. Scholars of linguistics, culture, and communication have started to take notice and </w:t>
+      </w:r>
+      <w:proofErr w:type="gramStart"/>
+      <w:r>
+        <w:t>offer an explanation for</w:t>
+      </w:r>
+      <w:proofErr w:type="gramEnd"/>
+      <w:r>
+        <w:t xml:space="preserve"> this shift. </w:t>
       </w:r>
       <w:r>
         <w:t>A</w:t>
@@ -933,7 +924,15 @@
         <w:fldChar w:fldCharType="end"/>
       </w:r>
       <w:r>
-        <w:t xml:space="preserve">. Joysheel Shrivastava </w:t>
+        <w:t xml:space="preserve">. </w:t>
+      </w:r>
+      <w:proofErr w:type="spellStart"/>
+      <w:r>
+        <w:t>Joysheel</w:t>
+      </w:r>
+      <w:proofErr w:type="spellEnd"/>
+      <w:r>
+        <w:t xml:space="preserve"> Shrivastava </w:t>
       </w:r>
       <w:r>
         <w:rPr>
@@ -988,17 +987,18 @@
       <w:pPr>
         <w:pStyle w:val="heading1"/>
       </w:pPr>
-      <w:commentRangeStart w:id="5"/>
-      <w:r>
+      <w:commentRangeStart w:id="2"/>
+      <w:r>
+        <w:lastRenderedPageBreak/>
         <w:t>Methodology</w:t>
       </w:r>
-      <w:commentRangeEnd w:id="5"/>
+      <w:commentRangeEnd w:id="2"/>
       <w:r>
         <w:rPr>
           <w:rStyle w:val="CommentReference"/>
           <w:b w:val="0"/>
         </w:rPr>
-        <w:commentReference w:id="5"/>
+        <w:commentReference w:id="2"/>
       </w:r>
     </w:p>
     <w:p>
@@ -1008,16 +1008,16 @@
       <w:r>
         <w:t xml:space="preserve">The study is divided into three parts. First, </w:t>
       </w:r>
-      <w:commentRangeStart w:id="6"/>
+      <w:commentRangeStart w:id="3"/>
       <w:r>
         <w:t>5.7 million tweets from January 2015 to March 2021</w:t>
       </w:r>
-      <w:commentRangeEnd w:id="6"/>
+      <w:commentRangeEnd w:id="3"/>
       <w:r>
         <w:rPr>
           <w:rStyle w:val="CommentReference"/>
         </w:rPr>
-        <w:commentReference w:id="6"/>
+        <w:commentReference w:id="3"/>
       </w:r>
       <w:r>
         <w:t xml:space="preserve"> were extracted and filtered via </w:t>
@@ -1105,16 +1105,16 @@
       <w:r>
         <w:t xml:space="preserve">For </w:t>
       </w:r>
-      <w:commentRangeStart w:id="7"/>
+      <w:commentRangeStart w:id="4"/>
       <w:r>
         <w:t>geolocation</w:t>
       </w:r>
-      <w:commentRangeEnd w:id="7"/>
+      <w:commentRangeEnd w:id="4"/>
       <w:r>
         <w:rPr>
           <w:rStyle w:val="CommentReference"/>
         </w:rPr>
-        <w:commentReference w:id="7"/>
+        <w:commentReference w:id="4"/>
       </w:r>
       <w:r>
         <w:t xml:space="preserve">, we fine-tuned a classification model whose purpose was to identify whether a tweet was from Colombia or not based on the tweet’s text. Fine-tuning involves copying the weights from a </w:t>
@@ -1734,7 +1734,7 @@
       <w:pPr>
         <w:pStyle w:val="Caption"/>
       </w:pPr>
-      <w:bookmarkStart w:name="_Ref135823459" w:id="8"/>
+      <w:bookmarkStart w:id="5" w:name="_Ref135823459"/>
       <w:r>
         <w:t xml:space="preserve">Table </w:t>
       </w:r>
@@ -1768,7 +1768,7 @@
         </w:rPr>
         <w:fldChar w:fldCharType="end"/>
       </w:r>
-      <w:bookmarkEnd w:id="8"/>
+      <w:bookmarkEnd w:id="5"/>
       <w:r>
         <w:t xml:space="preserve">. </w:t>
       </w:r>
@@ -1800,8 +1800,8 @@
           <w:tcPr>
             <w:tcW w:w="2146" w:type="dxa"/>
             <w:tcBorders>
-              <w:top w:val="single" w:color="000000" w:sz="12" w:space="0"/>
-              <w:bottom w:val="single" w:color="000000" w:sz="6" w:space="0"/>
+              <w:top w:val="single" w:sz="12" w:space="0" w:color="000000"/>
+              <w:bottom w:val="single" w:sz="6" w:space="0" w:color="000000"/>
             </w:tcBorders>
           </w:tcPr>
           <w:p>
@@ -1826,8 +1826,8 @@
           <w:tcPr>
             <w:tcW w:w="2520" w:type="dxa"/>
             <w:tcBorders>
-              <w:top w:val="single" w:color="000000" w:sz="12" w:space="0"/>
-              <w:bottom w:val="single" w:color="000000" w:sz="6" w:space="0"/>
+              <w:top w:val="single" w:sz="12" w:space="0" w:color="000000"/>
+              <w:bottom w:val="single" w:sz="6" w:space="0" w:color="000000"/>
             </w:tcBorders>
           </w:tcPr>
           <w:p>
@@ -1872,8 +1872,8 @@
           <w:tcPr>
             <w:tcW w:w="2223" w:type="dxa"/>
             <w:tcBorders>
-              <w:top w:val="single" w:color="000000" w:sz="12" w:space="0"/>
-              <w:bottom w:val="single" w:color="000000" w:sz="6" w:space="0"/>
+              <w:top w:val="single" w:sz="12" w:space="0" w:color="000000"/>
+              <w:bottom w:val="single" w:sz="6" w:space="0" w:color="000000"/>
             </w:tcBorders>
           </w:tcPr>
           <w:p>
@@ -2069,7 +2069,7 @@
           <w:tcPr>
             <w:tcW w:w="2146" w:type="dxa"/>
             <w:tcBorders>
-              <w:bottom w:val="single" w:color="000000" w:sz="12" w:space="0"/>
+              <w:bottom w:val="single" w:sz="12" w:space="0" w:color="000000"/>
             </w:tcBorders>
             <w:vAlign w:val="center"/>
           </w:tcPr>
@@ -2095,7 +2095,7 @@
           <w:tcPr>
             <w:tcW w:w="2520" w:type="dxa"/>
             <w:tcBorders>
-              <w:bottom w:val="single" w:color="000000" w:sz="12" w:space="0"/>
+              <w:bottom w:val="single" w:sz="12" w:space="0" w:color="000000"/>
             </w:tcBorders>
             <w:vAlign w:val="center"/>
           </w:tcPr>
@@ -2113,7 +2113,7 @@
           <w:tcPr>
             <w:tcW w:w="2223" w:type="dxa"/>
             <w:tcBorders>
-              <w:bottom w:val="single" w:color="000000" w:sz="12" w:space="0"/>
+              <w:bottom w:val="single" w:sz="12" w:space="0" w:color="000000"/>
             </w:tcBorders>
             <w:vAlign w:val="center"/>
           </w:tcPr>
@@ -2195,21 +2195,7 @@
         <w:t>classif</w:t>
       </w:r>
       <w:r>
-        <w:t xml:space="preserve">y the </w:t>
-      </w:r>
-      <w:commentRangeStart w:id="9"/>
-      <w:r>
-        <w:t xml:space="preserve">subject </w:t>
-      </w:r>
-      <w:commentRangeEnd w:id="9"/>
-      <w:r>
-        <w:rPr>
-          <w:rStyle w:val="CommentReference"/>
-        </w:rPr>
-        <w:commentReference w:id="9"/>
-      </w:r>
-      <w:r>
-        <w:t>of the tweet and tone</w:t>
+        <w:t>y the subject of the tweet and tone</w:t>
       </w:r>
       <w:r>
         <w:t xml:space="preserve"> of the terms </w:t>
@@ -2611,6 +2597,7 @@
         <w:pStyle w:val="heading2"/>
       </w:pPr>
       <w:r>
+        <w:lastRenderedPageBreak/>
         <w:t>Qualitative analysis of the terms</w:t>
       </w:r>
     </w:p>
@@ -2772,7 +2759,7 @@
         <w:keepNext/>
         <w:jc w:val="center"/>
       </w:pPr>
-      <w:bookmarkStart w:name="_Ref135827715" w:id="10"/>
+      <w:bookmarkStart w:id="6" w:name="_Ref135827715"/>
       <w:r>
         <w:t xml:space="preserve">Table </w:t>
       </w:r>
@@ -2806,7 +2793,7 @@
         </w:rPr>
         <w:fldChar w:fldCharType="end"/>
       </w:r>
-      <w:bookmarkEnd w:id="10"/>
+      <w:bookmarkEnd w:id="6"/>
       <w:r>
         <w:t>. Stratified sampling distribution.</w:t>
       </w:r>
@@ -2839,7 +2826,7 @@
             <w:tcW w:w="1077" w:type="dxa"/>
             <w:vMerge w:val="restart"/>
             <w:tcBorders>
-              <w:top w:val="single" w:color="000000" w:sz="12" w:space="0"/>
+              <w:top w:val="single" w:sz="12" w:space="0" w:color="000000"/>
             </w:tcBorders>
             <w:vAlign w:val="center"/>
           </w:tcPr>
@@ -2866,8 +2853,8 @@
             <w:tcW w:w="3498" w:type="dxa"/>
             <w:gridSpan w:val="3"/>
             <w:tcBorders>
-              <w:top w:val="single" w:color="000000" w:sz="12" w:space="0"/>
-              <w:bottom w:val="single" w:color="000000" w:sz="6" w:space="0"/>
+              <w:top w:val="single" w:sz="12" w:space="0" w:color="000000"/>
+              <w:bottom w:val="single" w:sz="6" w:space="0" w:color="000000"/>
             </w:tcBorders>
             <w:vAlign w:val="center"/>
           </w:tcPr>
@@ -2893,8 +2880,8 @@
           <w:tcPr>
             <w:tcW w:w="1116" w:type="dxa"/>
             <w:tcBorders>
-              <w:top w:val="single" w:color="auto" w:sz="12" w:space="0"/>
-              <w:bottom w:val="single" w:color="auto" w:sz="8" w:space="0"/>
+              <w:top w:val="single" w:sz="12" w:space="0" w:color="auto"/>
+              <w:bottom w:val="single" w:sz="8" w:space="0" w:color="auto"/>
             </w:tcBorders>
           </w:tcPr>
           <w:p>
@@ -2919,7 +2906,7 @@
             <w:tcW w:w="1077" w:type="dxa"/>
             <w:vMerge/>
             <w:tcBorders>
-              <w:bottom w:val="single" w:color="auto" w:sz="8" w:space="0"/>
+              <w:bottom w:val="single" w:sz="8" w:space="0" w:color="auto"/>
             </w:tcBorders>
             <w:vAlign w:val="center"/>
           </w:tcPr>
@@ -2938,8 +2925,8 @@
           <w:tcPr>
             <w:tcW w:w="1265" w:type="dxa"/>
             <w:tcBorders>
-              <w:top w:val="single" w:color="000000" w:sz="6" w:space="0"/>
-              <w:bottom w:val="single" w:color="auto" w:sz="8" w:space="0"/>
+              <w:top w:val="single" w:sz="6" w:space="0" w:color="000000"/>
+              <w:bottom w:val="single" w:sz="8" w:space="0" w:color="auto"/>
             </w:tcBorders>
             <w:vAlign w:val="center"/>
           </w:tcPr>
@@ -2965,8 +2952,8 @@
           <w:tcPr>
             <w:tcW w:w="1116" w:type="dxa"/>
             <w:tcBorders>
-              <w:top w:val="single" w:color="000000" w:sz="6" w:space="0"/>
-              <w:bottom w:val="single" w:color="auto" w:sz="8" w:space="0"/>
+              <w:top w:val="single" w:sz="6" w:space="0" w:color="000000"/>
+              <w:bottom w:val="single" w:sz="8" w:space="0" w:color="auto"/>
             </w:tcBorders>
             <w:vAlign w:val="center"/>
           </w:tcPr>
@@ -2991,8 +2978,8 @@
           <w:tcPr>
             <w:tcW w:w="1117" w:type="dxa"/>
             <w:tcBorders>
-              <w:top w:val="single" w:color="000000" w:sz="6" w:space="0"/>
-              <w:bottom w:val="single" w:color="auto" w:sz="8" w:space="0"/>
+              <w:top w:val="single" w:sz="6" w:space="0" w:color="000000"/>
+              <w:bottom w:val="single" w:sz="8" w:space="0" w:color="auto"/>
             </w:tcBorders>
             <w:vAlign w:val="center"/>
           </w:tcPr>
@@ -3017,8 +3004,8 @@
           <w:tcPr>
             <w:tcW w:w="1116" w:type="dxa"/>
             <w:tcBorders>
-              <w:top w:val="single" w:color="auto" w:sz="8" w:space="0"/>
-              <w:bottom w:val="single" w:color="auto" w:sz="8" w:space="0"/>
+              <w:top w:val="single" w:sz="8" w:space="0" w:color="auto"/>
+              <w:bottom w:val="single" w:sz="8" w:space="0" w:color="auto"/>
             </w:tcBorders>
           </w:tcPr>
           <w:p>
@@ -3048,7 +3035,7 @@
           <w:tcPr>
             <w:tcW w:w="1077" w:type="dxa"/>
             <w:tcBorders>
-              <w:top w:val="single" w:color="auto" w:sz="8" w:space="0"/>
+              <w:top w:val="single" w:sz="8" w:space="0" w:color="auto"/>
             </w:tcBorders>
             <w:vAlign w:val="center"/>
           </w:tcPr>
@@ -3089,7 +3076,7 @@
           <w:tcPr>
             <w:tcW w:w="1265" w:type="dxa"/>
             <w:tcBorders>
-              <w:top w:val="single" w:color="auto" w:sz="8" w:space="0"/>
+              <w:top w:val="single" w:sz="8" w:space="0" w:color="auto"/>
             </w:tcBorders>
             <w:vAlign w:val="center"/>
           </w:tcPr>
@@ -3114,7 +3101,7 @@
           <w:tcPr>
             <w:tcW w:w="1116" w:type="dxa"/>
             <w:tcBorders>
-              <w:top w:val="single" w:color="auto" w:sz="8" w:space="0"/>
+              <w:top w:val="single" w:sz="8" w:space="0" w:color="auto"/>
             </w:tcBorders>
             <w:vAlign w:val="center"/>
           </w:tcPr>
@@ -3139,7 +3126,7 @@
           <w:tcPr>
             <w:tcW w:w="1117" w:type="dxa"/>
             <w:tcBorders>
-              <w:top w:val="single" w:color="auto" w:sz="8" w:space="0"/>
+              <w:top w:val="single" w:sz="8" w:space="0" w:color="auto"/>
             </w:tcBorders>
             <w:vAlign w:val="center"/>
           </w:tcPr>
@@ -3166,7 +3153,7 @@
           <w:tcPr>
             <w:tcW w:w="1116" w:type="dxa"/>
             <w:tcBorders>
-              <w:top w:val="single" w:color="auto" w:sz="8" w:space="0"/>
+              <w:top w:val="single" w:sz="8" w:space="0" w:color="auto"/>
             </w:tcBorders>
           </w:tcPr>
           <w:p>
@@ -3198,7 +3185,7 @@
           <w:tcPr>
             <w:tcW w:w="1077" w:type="dxa"/>
             <w:tcBorders>
-              <w:bottom w:val="single" w:color="auto" w:sz="8" w:space="0"/>
+              <w:bottom w:val="single" w:sz="8" w:space="0" w:color="auto"/>
             </w:tcBorders>
             <w:vAlign w:val="center"/>
           </w:tcPr>
@@ -3239,7 +3226,7 @@
           <w:tcPr>
             <w:tcW w:w="1265" w:type="dxa"/>
             <w:tcBorders>
-              <w:bottom w:val="single" w:color="auto" w:sz="8" w:space="0"/>
+              <w:bottom w:val="single" w:sz="8" w:space="0" w:color="auto"/>
             </w:tcBorders>
             <w:vAlign w:val="center"/>
           </w:tcPr>
@@ -3264,7 +3251,7 @@
           <w:tcPr>
             <w:tcW w:w="1116" w:type="dxa"/>
             <w:tcBorders>
-              <w:bottom w:val="single" w:color="auto" w:sz="8" w:space="0"/>
+              <w:bottom w:val="single" w:sz="8" w:space="0" w:color="auto"/>
             </w:tcBorders>
             <w:vAlign w:val="center"/>
           </w:tcPr>
@@ -3289,7 +3276,7 @@
           <w:tcPr>
             <w:tcW w:w="1117" w:type="dxa"/>
             <w:tcBorders>
-              <w:bottom w:val="single" w:color="auto" w:sz="8" w:space="0"/>
+              <w:bottom w:val="single" w:sz="8" w:space="0" w:color="auto"/>
             </w:tcBorders>
             <w:vAlign w:val="center"/>
           </w:tcPr>
@@ -3316,7 +3303,7 @@
           <w:tcPr>
             <w:tcW w:w="1116" w:type="dxa"/>
             <w:tcBorders>
-              <w:bottom w:val="single" w:color="auto" w:sz="8" w:space="0"/>
+              <w:bottom w:val="single" w:sz="8" w:space="0" w:color="auto"/>
             </w:tcBorders>
           </w:tcPr>
           <w:p>
@@ -3348,8 +3335,8 @@
           <w:tcPr>
             <w:tcW w:w="1077" w:type="dxa"/>
             <w:tcBorders>
-              <w:top w:val="single" w:color="auto" w:sz="8" w:space="0"/>
-              <w:bottom w:val="single" w:color="000000" w:sz="12" w:space="0"/>
+              <w:top w:val="single" w:sz="8" w:space="0" w:color="auto"/>
+              <w:bottom w:val="single" w:sz="12" w:space="0" w:color="000000"/>
             </w:tcBorders>
             <w:vAlign w:val="center"/>
           </w:tcPr>
@@ -3377,8 +3364,8 @@
           <w:tcPr>
             <w:tcW w:w="1265" w:type="dxa"/>
             <w:tcBorders>
-              <w:top w:val="single" w:color="auto" w:sz="8" w:space="0"/>
-              <w:bottom w:val="single" w:color="000000" w:sz="12" w:space="0"/>
+              <w:top w:val="single" w:sz="8" w:space="0" w:color="auto"/>
+              <w:bottom w:val="single" w:sz="12" w:space="0" w:color="000000"/>
             </w:tcBorders>
             <w:vAlign w:val="center"/>
           </w:tcPr>
@@ -3403,8 +3390,8 @@
           <w:tcPr>
             <w:tcW w:w="1116" w:type="dxa"/>
             <w:tcBorders>
-              <w:top w:val="single" w:color="auto" w:sz="8" w:space="0"/>
-              <w:bottom w:val="single" w:color="000000" w:sz="12" w:space="0"/>
+              <w:top w:val="single" w:sz="8" w:space="0" w:color="auto"/>
+              <w:bottom w:val="single" w:sz="12" w:space="0" w:color="000000"/>
             </w:tcBorders>
             <w:vAlign w:val="center"/>
           </w:tcPr>
@@ -3429,8 +3416,8 @@
           <w:tcPr>
             <w:tcW w:w="1117" w:type="dxa"/>
             <w:tcBorders>
-              <w:top w:val="single" w:color="auto" w:sz="8" w:space="0"/>
-              <w:bottom w:val="single" w:color="000000" w:sz="12" w:space="0"/>
+              <w:top w:val="single" w:sz="8" w:space="0" w:color="auto"/>
+              <w:bottom w:val="single" w:sz="12" w:space="0" w:color="000000"/>
             </w:tcBorders>
             <w:vAlign w:val="center"/>
           </w:tcPr>
@@ -3457,8 +3444,8 @@
           <w:tcPr>
             <w:tcW w:w="1116" w:type="dxa"/>
             <w:tcBorders>
-              <w:top w:val="single" w:color="auto" w:sz="8" w:space="0"/>
-              <w:bottom w:val="single" w:color="000000" w:sz="12" w:space="0"/>
+              <w:top w:val="single" w:sz="8" w:space="0" w:color="auto"/>
+              <w:bottom w:val="single" w:sz="12" w:space="0" w:color="000000"/>
             </w:tcBorders>
           </w:tcPr>
           <w:p>
@@ -3535,11 +3522,11 @@
       <w:pPr>
         <w:pStyle w:val="heading1"/>
       </w:pPr>
-      <w:bookmarkStart w:name="_Ref136774629" w:id="11"/>
+      <w:bookmarkStart w:id="7" w:name="_Ref136774629"/>
       <w:r>
         <w:t>Results</w:t>
       </w:r>
-      <w:bookmarkEnd w:id="11"/>
+      <w:bookmarkEnd w:id="7"/>
     </w:p>
     <w:p>
       <w:pPr>
@@ -3553,8 +3540,8 @@
       <w:pPr>
         <w:ind w:firstLine="0"/>
       </w:pPr>
-      <w:commentRangeStart w:id="12"/>
-      <w:commentRangeStart w:id="13"/>
+      <w:commentRangeStart w:id="8"/>
+      <w:commentRangeStart w:id="9"/>
       <w:r>
         <w:t xml:space="preserve">The monthly and yearly distribution of tweets of the terms </w:t>
       </w:r>
@@ -3626,19 +3613,19 @@
       <w:r>
         <w:t>.</w:t>
       </w:r>
-      <w:commentRangeEnd w:id="12"/>
+      <w:commentRangeEnd w:id="8"/>
       <w:r>
         <w:rPr>
           <w:rStyle w:val="CommentReference"/>
         </w:rPr>
-        <w:commentReference w:id="12"/>
-      </w:r>
-      <w:commentRangeEnd w:id="13"/>
+        <w:commentReference w:id="8"/>
+      </w:r>
+      <w:commentRangeEnd w:id="9"/>
       <w:r>
         <w:rPr>
           <w:rStyle w:val="CommentReference"/>
         </w:rPr>
-        <w:commentReference w:id="13"/>
+        <w:commentReference w:id="9"/>
       </w:r>
     </w:p>
     <w:p>
@@ -3708,7 +3695,7 @@
           <w:bCs w:val="0"/>
         </w:rPr>
       </w:pPr>
-      <w:bookmarkStart w:name="_Ref136263147" w:id="14"/>
+      <w:bookmarkStart w:id="10" w:name="_Ref136263147"/>
       <w:r>
         <w:t xml:space="preserve">Fig </w:t>
       </w:r>
@@ -3742,7 +3729,7 @@
         </w:rPr>
         <w:fldChar w:fldCharType="end"/>
       </w:r>
-      <w:bookmarkEnd w:id="14"/>
+      <w:bookmarkEnd w:id="10"/>
       <w:r>
         <w:t xml:space="preserve">. </w:t>
       </w:r>
@@ -3753,7 +3740,7 @@
         </w:rPr>
         <w:t xml:space="preserve">Monthly </w:t>
       </w:r>
-      <w:commentRangeStart w:id="15"/>
+      <w:commentRangeStart w:id="11"/>
       <w:r>
         <w:rPr>
           <w:b w:val="0"/>
@@ -3807,7 +3794,7 @@
         </w:rPr>
         <w:t>.</w:t>
       </w:r>
-      <w:commentRangeEnd w:id="15"/>
+      <w:commentRangeEnd w:id="11"/>
       <w:r>
         <w:rPr>
           <w:rStyle w:val="CommentReference"/>
@@ -3815,7 +3802,7 @@
           <w:bCs w:val="0"/>
           <w:snapToGrid/>
         </w:rPr>
-        <w:commentReference w:id="15"/>
+        <w:commentReference w:id="11"/>
       </w:r>
     </w:p>
     <w:p>
@@ -3849,7 +3836,11 @@
         <w:t>.</w:t>
       </w:r>
       <w:r>
-        <w:t xml:space="preserve"> This could be a result of masculine plurals including mixed male/female </w:t>
+        <w:t xml:space="preserve"> This could be a result of masculine plurals including mixed </w:t>
+      </w:r>
+      <w:r>
+        <w:lastRenderedPageBreak/>
+        <w:t xml:space="preserve">male/female </w:t>
       </w:r>
       <w:r>
         <w:t>groups and</w:t>
@@ -4186,7 +4177,7 @@
       <w:pPr>
         <w:pStyle w:val="Caption"/>
       </w:pPr>
-      <w:bookmarkStart w:name="_Ref136264258" w:id="16"/>
+      <w:bookmarkStart w:id="12" w:name="_Ref136264258"/>
       <w:r>
         <w:t xml:space="preserve">Fig </w:t>
       </w:r>
@@ -4220,7 +4211,7 @@
         </w:rPr>
         <w:fldChar w:fldCharType="end"/>
       </w:r>
-      <w:bookmarkEnd w:id="16"/>
+      <w:bookmarkEnd w:id="12"/>
       <w:r>
         <w:t xml:space="preserve">. </w:t>
       </w:r>
@@ -4273,6 +4264,7 @@
           <w:color w:val="2B579A"/>
           <w:shd w:val="clear" w:color="auto" w:fill="E6E6E6"/>
         </w:rPr>
+        <w:lastRenderedPageBreak/>
         <w:drawing>
           <wp:inline distT="0" distB="0" distL="0" distR="0" wp14:anchorId="657DF8AA" wp14:editId="254480FA">
             <wp:extent cx="4223982" cy="1577340"/>
@@ -4335,7 +4327,7 @@
           <w:bCs w:val="0"/>
         </w:rPr>
       </w:pPr>
-      <w:bookmarkStart w:name="_Ref136264266" w:id="17"/>
+      <w:bookmarkStart w:id="13" w:name="_Ref136264266"/>
       <w:r>
         <w:t xml:space="preserve">Fig </w:t>
       </w:r>
@@ -4369,11 +4361,11 @@
         </w:rPr>
         <w:fldChar w:fldCharType="end"/>
       </w:r>
-      <w:bookmarkEnd w:id="17"/>
+      <w:bookmarkEnd w:id="13"/>
       <w:r>
         <w:t xml:space="preserve">. </w:t>
       </w:r>
-      <w:commentRangeStart w:id="18"/>
+      <w:commentRangeStart w:id="14"/>
       <w:r>
         <w:rPr>
           <w:b w:val="0"/>
@@ -4418,7 +4410,7 @@
         </w:rPr>
         <w:t>.</w:t>
       </w:r>
-      <w:commentRangeEnd w:id="18"/>
+      <w:commentRangeEnd w:id="14"/>
       <w:r>
         <w:rPr>
           <w:rStyle w:val="CommentReference"/>
@@ -4426,7 +4418,7 @@
           <w:bCs w:val="0"/>
           <w:snapToGrid/>
         </w:rPr>
-        <w:commentReference w:id="18"/>
+        <w:commentReference w:id="14"/>
       </w:r>
     </w:p>
     <w:p>
@@ -4667,6 +4659,7 @@
     </w:p>
     <w:p>
       <w:r>
+        <w:lastRenderedPageBreak/>
         <w:t xml:space="preserve">The term </w:t>
       </w:r>
       <w:r>
@@ -4962,7 +4955,11 @@
         <w:t xml:space="preserve"> </w:t>
       </w:r>
       <w:r>
-        <w:t xml:space="preserve">On the other hand, the analysis of the tone for </w:t>
+        <w:t xml:space="preserve">On </w:t>
+      </w:r>
+      <w:r>
+        <w:lastRenderedPageBreak/>
+        <w:t xml:space="preserve">the other hand, the analysis of the tone for </w:t>
       </w:r>
       <w:r>
         <w:rPr>
@@ -5110,12 +5107,6 @@
           <w:szCs w:val="18"/>
         </w:rPr>
         <w:tab/>
-      </w:r>
-      <w:r>
-        <w:rPr>
-          <w:sz w:val="18"/>
-          <w:szCs w:val="18"/>
-        </w:rPr>
         <w:t xml:space="preserve">Bank, T.W., </w:t>
       </w:r>
       <w:r>
@@ -5171,12 +5162,6 @@
           <w:szCs w:val="18"/>
         </w:rPr>
         <w:tab/>
-      </w:r>
-      <w:r>
-        <w:rPr>
-          <w:sz w:val="18"/>
-          <w:szCs w:val="18"/>
-        </w:rPr>
         <w:t xml:space="preserve">Project, V.M., </w:t>
       </w:r>
       <w:r>
@@ -5232,12 +5217,6 @@
           <w:szCs w:val="18"/>
         </w:rPr>
         <w:tab/>
-      </w:r>
-      <w:r>
-        <w:rPr>
-          <w:sz w:val="18"/>
-          <w:szCs w:val="18"/>
-        </w:rPr>
         <w:t xml:space="preserve">Press, A., </w:t>
       </w:r>
       <w:r>
@@ -5278,12 +5257,6 @@
           <w:szCs w:val="18"/>
         </w:rPr>
         <w:tab/>
-      </w:r>
-      <w:r>
-        <w:rPr>
-          <w:sz w:val="18"/>
-          <w:szCs w:val="18"/>
-        </w:rPr>
         <w:t xml:space="preserve">Cervone, C., M. Augoustinos, and A. Maass, </w:t>
       </w:r>
       <w:r>
@@ -5339,12 +5312,6 @@
           <w:szCs w:val="18"/>
         </w:rPr>
         <w:tab/>
-      </w:r>
-      <w:r>
-        <w:rPr>
-          <w:sz w:val="18"/>
-          <w:szCs w:val="18"/>
-        </w:rPr>
         <w:t xml:space="preserve">Bilewicz, M. and W. Soral, </w:t>
       </w:r>
       <w:r>
@@ -5400,12 +5367,6 @@
           <w:szCs w:val="18"/>
         </w:rPr>
         <w:tab/>
-      </w:r>
-      <w:r>
-        <w:rPr>
-          <w:sz w:val="18"/>
-          <w:szCs w:val="18"/>
-        </w:rPr>
         <w:t xml:space="preserve">Shrivastava, J., </w:t>
       </w:r>
       <w:r>
@@ -5461,12 +5422,6 @@
           <w:szCs w:val="18"/>
         </w:rPr>
         <w:tab/>
-      </w:r>
-      <w:r>
-        <w:rPr>
-          <w:sz w:val="18"/>
-          <w:szCs w:val="18"/>
-        </w:rPr>
         <w:t xml:space="preserve">Houlsby, N., et al., </w:t>
       </w:r>
       <w:r>
@@ -5522,12 +5477,6 @@
           <w:szCs w:val="18"/>
         </w:rPr>
         <w:tab/>
-      </w:r>
-      <w:r>
-        <w:rPr>
-          <w:sz w:val="18"/>
-          <w:szCs w:val="18"/>
-        </w:rPr>
         <w:t xml:space="preserve">osm-search, </w:t>
       </w:r>
       <w:r>
@@ -5568,12 +5517,6 @@
           <w:szCs w:val="18"/>
         </w:rPr>
         <w:tab/>
-      </w:r>
-      <w:r>
-        <w:rPr>
-          <w:sz w:val="18"/>
-          <w:szCs w:val="18"/>
-        </w:rPr>
         <w:t xml:space="preserve">Nguyen, Q.H., et al., </w:t>
       </w:r>
       <w:r>
@@ -5629,12 +5572,6 @@
           <w:szCs w:val="18"/>
         </w:rPr>
         <w:tab/>
-      </w:r>
-      <w:r>
-        <w:rPr>
-          <w:sz w:val="18"/>
-          <w:szCs w:val="18"/>
-        </w:rPr>
         <w:t xml:space="preserve">SpaCy, </w:t>
       </w:r>
       <w:r>
@@ -5675,12 +5612,6 @@
           <w:szCs w:val="18"/>
         </w:rPr>
         <w:tab/>
-      </w:r>
-      <w:r>
-        <w:rPr>
-          <w:sz w:val="18"/>
-          <w:szCs w:val="18"/>
-        </w:rPr>
         <w:t xml:space="preserve">Cañete, J., et al., </w:t>
       </w:r>
       <w:r>
@@ -5721,12 +5652,6 @@
           <w:szCs w:val="18"/>
         </w:rPr>
         <w:tab/>
-      </w:r>
-      <w:r>
-        <w:rPr>
-          <w:sz w:val="18"/>
-          <w:szCs w:val="18"/>
-        </w:rPr>
         <w:t xml:space="preserve">nlptown, </w:t>
       </w:r>
       <w:r>
@@ -5767,12 +5692,6 @@
           <w:szCs w:val="18"/>
         </w:rPr>
         <w:tab/>
-      </w:r>
-      <w:r>
-        <w:rPr>
-          <w:sz w:val="18"/>
-          <w:szCs w:val="18"/>
-        </w:rPr>
         <w:t xml:space="preserve">Vick, K., </w:t>
       </w:r>
       <w:r>
@@ -5821,6 +5740,7 @@
           <w:szCs w:val="18"/>
           <w:shd w:val="clear" w:color="auto" w:fill="E6E6E6"/>
         </w:rPr>
+        <w:lastRenderedPageBreak/>
         <w:fldChar w:fldCharType="end"/>
       </w:r>
     </w:p>
@@ -5883,8 +5803,8 @@
 </file>
 
 <file path=word/comments.xml><?xml version="1.0" encoding="utf-8"?>
-<w:comments xmlns:wpc="http://schemas.microsoft.com/office/word/2010/wordprocessingCanvas" xmlns:cx="http://schemas.microsoft.com/office/drawing/2014/chartex" xmlns:cx1="http://schemas.microsoft.com/office/drawing/2015/9/8/chartex" xmlns:cx2="http://schemas.microsoft.com/office/drawing/2015/10/21/chartex" xmlns:cx3="http://schemas.microsoft.com/office/drawing/2016/5/9/chartex" xmlns:cx4="http://schemas.microsoft.com/office/drawing/2016/5/10/chartex" xmlns:cx5="http://schemas.microsoft.com/office/drawing/2016/5/11/chartex" xmlns:cx6="http://schemas.microsoft.com/office/drawing/2016/5/12/chartex" xmlns:cx7="http://schemas.microsoft.com/office/drawing/2016/5/13/chartex" xmlns:cx8="http://schemas.microsoft.com/office/drawing/2016/5/14/chartex" xmlns:mc="http://schemas.openxmlformats.org/markup-compatibility/2006" xmlns:aink="http://schemas.microsoft.com/office/drawing/2016/ink" xmlns:am3d="http://schemas.microsoft.com/office/drawing/2017/model3d" xmlns:o="urn:schemas-microsoft-com:office:office" xmlns:oel="http://schemas.microsoft.com/office/2019/extlst" xmlns:r="http://schemas.openxmlformats.org/officeDocument/2006/relationships" xmlns:m="http://schemas.openxmlformats.org/officeDocument/2006/math" xmlns:v="urn:schemas-microsoft-com:vml" xmlns:wp14="http://schemas.microsoft.com/office/word/2010/wordprocessingDrawing" xmlns:wp="http://schemas.openxmlformats.org/drawingml/2006/wordprocessingDrawing" xmlns:w10="urn:schemas-microsoft-com:office:word" xmlns:w="http://schemas.openxmlformats.org/wordprocessingml/2006/main" xmlns:w14="http://schemas.microsoft.com/office/word/2010/wordml" xmlns:w15="http://schemas.microsoft.com/office/word/2012/wordml" xmlns:w16cex="http://schemas.microsoft.com/office/word/2018/wordml/cex" xmlns:w16cid="http://schemas.microsoft.com/office/word/2016/wordml/cid" xmlns:w16="http://schemas.microsoft.com/office/word/2018/wordml" xmlns:w16du="http://schemas.microsoft.com/office/word/2023/wordml/word16du" xmlns:w16sdtdh="http://schemas.microsoft.com/office/word/2020/wordml/sdtdatahash" xmlns:w16se="http://schemas.microsoft.com/office/word/2015/wordml/symex" xmlns:wpg="http://schemas.microsoft.com/office/word/2010/wordprocessingGroup" xmlns:wpi="http://schemas.microsoft.com/office/word/2010/wordprocessingInk" xmlns:wne="http://schemas.microsoft.com/office/word/2006/wordml" xmlns:wps="http://schemas.microsoft.com/office/word/2010/wordprocessingShape" mc:Ignorable="w14 w15 w16se w16cid w16 w16cex w16sdtdh w16du wp14">
-  <w:comment w:initials="MSJ" w:author="MARTINEZ SALCEDO, JOSEPH" w:date="2023-07-05T10:19:00Z" w:id="0">
+<w:comments xmlns:wpc="http://schemas.microsoft.com/office/word/2010/wordprocessingCanvas" xmlns:cx="http://schemas.microsoft.com/office/drawing/2014/chartex" xmlns:cx1="http://schemas.microsoft.com/office/drawing/2015/9/8/chartex" xmlns:cx2="http://schemas.microsoft.com/office/drawing/2015/10/21/chartex" xmlns:cx3="http://schemas.microsoft.com/office/drawing/2016/5/9/chartex" xmlns:cx4="http://schemas.microsoft.com/office/drawing/2016/5/10/chartex" xmlns:cx5="http://schemas.microsoft.com/office/drawing/2016/5/11/chartex" xmlns:cx6="http://schemas.microsoft.com/office/drawing/2016/5/12/chartex" xmlns:cx7="http://schemas.microsoft.com/office/drawing/2016/5/13/chartex" xmlns:cx8="http://schemas.microsoft.com/office/drawing/2016/5/14/chartex" xmlns:mc="http://schemas.openxmlformats.org/markup-compatibility/2006" xmlns:aink="http://schemas.microsoft.com/office/drawing/2016/ink" xmlns:am3d="http://schemas.microsoft.com/office/drawing/2017/model3d" xmlns:o="urn:schemas-microsoft-com:office:office" xmlns:oel="http://schemas.microsoft.com/office/2019/extlst" xmlns:r="http://schemas.openxmlformats.org/officeDocument/2006/relationships" xmlns:m="http://schemas.openxmlformats.org/officeDocument/2006/math" xmlns:v="urn:schemas-microsoft-com:vml" xmlns:wp14="http://schemas.microsoft.com/office/word/2010/wordprocessingDrawing" xmlns:wp="http://schemas.openxmlformats.org/drawingml/2006/wordprocessingDrawing" xmlns:w10="urn:schemas-microsoft-com:office:word" xmlns:w="http://schemas.openxmlformats.org/wordprocessingml/2006/main" xmlns:w14="http://schemas.microsoft.com/office/word/2010/wordml" xmlns:w15="http://schemas.microsoft.com/office/word/2012/wordml" xmlns:w16cex="http://schemas.microsoft.com/office/word/2018/wordml/cex" xmlns:w16cid="http://schemas.microsoft.com/office/word/2016/wordml/cid" xmlns:w16="http://schemas.microsoft.com/office/word/2018/wordml" xmlns:w16sdtdh="http://schemas.microsoft.com/office/word/2020/wordml/sdtdatahash" xmlns:w16se="http://schemas.microsoft.com/office/word/2015/wordml/symex" xmlns:wpg="http://schemas.microsoft.com/office/word/2010/wordprocessingGroup" xmlns:wpi="http://schemas.microsoft.com/office/word/2010/wordprocessingInk" xmlns:wne="http://schemas.microsoft.com/office/word/2006/wordml" xmlns:wps="http://schemas.microsoft.com/office/word/2010/wordprocessingShape" mc:Ignorable="w14 w15 w16se w16cid w16 w16cex w16sdtdh wp14">
+  <w:comment w:id="1" w:author="MARTINEZ SALCEDO, JOSEPH" w:date="2023-07-05T10:20:00Z" w:initials="MSJ">
     <w:p>
       <w:pPr>
         <w:pStyle w:val="CommentText"/>
@@ -5898,66 +5818,11 @@
         <w:annotationRef/>
       </w:r>
       <w:r>
-        <w:t xml:space="preserve">why this work is explored through a "Critical Feminist lens". This could be better justified in the paper. </w:t>
+        <w:t xml:space="preserve">needs a source to it as its from elsewhere. </w:t>
       </w:r>
     </w:p>
   </w:comment>
-  <w:comment w:initials="MM" w:author="MILLER-FELTON, MEL" w:date="2023-07-17T16:40:00Z" w:id="1">
-    <w:p>
-      <w:pPr>
-        <w:pStyle w:val="CommentText"/>
-      </w:pPr>
-      <w:r>
-        <w:rPr>
-          <w:color w:val="2B579A"/>
-          <w:shd w:val="clear" w:color="auto" w:fill="E6E6E6"/>
-        </w:rPr>
-        <w:fldChar w:fldCharType="begin"/>
-      </w:r>
-      <w:r>
-        <w:instrText xml:space="preserve"> HYPERLINK "mailto:jmart130@odu.edu"</w:instrText>
-      </w:r>
-      <w:bookmarkStart w:name="_@_FD5D7B9D097C4A21B7EC908E00D2544EZ" w:id="2"/>
-      <w:r>
-        <w:rPr>
-          <w:color w:val="2B579A"/>
-          <w:shd w:val="clear" w:color="auto" w:fill="E6E6E6"/>
-        </w:rPr>
-      </w:r>
-      <w:r>
-        <w:rPr>
-          <w:color w:val="2B579A"/>
-          <w:shd w:val="clear" w:color="auto" w:fill="E6E6E6"/>
-        </w:rPr>
-        <w:fldChar w:fldCharType="separate"/>
-      </w:r>
-      <w:bookmarkEnd w:id="2"/>
-      <w:r>
-        <w:rPr>
-          <w:rStyle w:val="Mention"/>
-          <w:noProof/>
-        </w:rPr>
-        <w:t>@MARTINEZ SALCEDO, JOSEPH</w:t>
-      </w:r>
-      <w:r>
-        <w:rPr>
-          <w:color w:val="2B579A"/>
-          <w:shd w:val="clear" w:color="auto" w:fill="E6E6E6"/>
-        </w:rPr>
-        <w:fldChar w:fldCharType="end"/>
-      </w:r>
-      <w:r>
-        <w:t xml:space="preserve"> I finished my edits</w:t>
-      </w:r>
-      <w:r>
-        <w:rPr>
-          <w:rStyle w:val="CommentReference"/>
-        </w:rPr>
-        <w:annotationRef/>
-      </w:r>
-    </w:p>
-  </w:comment>
-  <w:comment w:initials="MSJ" w:author="MARTINEZ SALCEDO, JOSEPH" w:date="2023-07-05T10:20:00Z" w:id="4">
+  <w:comment w:id="2" w:author="MARTINEZ SALCEDO, JOSEPH" w:date="2023-07-05T10:19:00Z" w:initials="MSJ">
     <w:p>
       <w:pPr>
         <w:pStyle w:val="CommentText"/>
@@ -5971,11 +5836,11 @@
         <w:annotationRef/>
       </w:r>
       <w:r>
-        <w:t xml:space="preserve">needs a source to it as its from elsewhere. </w:t>
+        <w:t xml:space="preserve">figure outlining the workflow and numbers of tweets in each step would of been useful as its not that straight forward as written how all the data was analyzed. </w:t>
       </w:r>
     </w:p>
   </w:comment>
-  <w:comment w:initials="MSJ" w:author="MARTINEZ SALCEDO, JOSEPH" w:date="2023-07-05T10:19:00Z" w:id="5">
+  <w:comment w:id="3" w:author="MARTINEZ SALCEDO, JOSEPH" w:date="2023-07-05T10:23:00Z" w:initials="MSJ">
     <w:p>
       <w:pPr>
         <w:pStyle w:val="CommentText"/>
@@ -5989,11 +5854,9 @@
         <w:annotationRef/>
       </w:r>
       <w:r>
-        <w:t xml:space="preserve">figure outlining the workflow and numbers of tweets in each step would of been useful as its not that straight forward as written how all the data was analyzed. </w:t>
-      </w:r>
-    </w:p>
-  </w:comment>
-  <w:comment w:initials="MSJ" w:author="MARTINEZ SALCEDO, JOSEPH" w:date="2023-07-05T10:23:00Z" w:id="6">
+        <w:t xml:space="preserve">The query used to collect the data is not clear. </w:t>
+      </w:r>
+    </w:p>
     <w:p>
       <w:pPr>
         <w:pStyle w:val="CommentText"/>
@@ -6001,15 +5864,11 @@
         <w:jc w:val="left"/>
       </w:pPr>
       <w:r>
-        <w:rPr>
-          <w:rStyle w:val="CommentReference"/>
-        </w:rPr>
-        <w:annotationRef/>
-      </w:r>
-      <w:r>
-        <w:t xml:space="preserve">The query used to collect the data is not clear. </w:t>
-      </w:r>
-    </w:p>
+        <w:t xml:space="preserve">The authors mention that they collected around 5.7 million tweets using one of the pejorative terms (veneco/a). Then the tweets are filtered by the geolocation to make sure the tweet origin is Colombia. Finally, the filtered tweets are filtered even further to make sure that the content of the text are related to the Venezuelan migration to Colombia narrative. What is the percentage of the tweets that were identified from Colombia? What is the total number of relevant tweets? Or is 5.7 the actual final number? A table showing a descriptive analysis of the dataset would be great. </w:t>
+      </w:r>
+    </w:p>
+  </w:comment>
+  <w:comment w:id="4" w:author="MARTINEZ SALCEDO, JOSEPH" w:date="2023-07-05T10:20:00Z" w:initials="MSJ">
     <w:p>
       <w:pPr>
         <w:pStyle w:val="CommentText"/>
@@ -6017,11 +5876,17 @@
         <w:jc w:val="left"/>
       </w:pPr>
       <w:r>
-        <w:t xml:space="preserve">The authors mention that they collected around 5.7 million tweets using one of the pejorative terms (veneco/a). Then the tweets are filtered by the geolocation to make sure the tweet origin is Colombia. Finally, the filtered tweets are filtered even further to make sure that the content of the text are related to the Venezuelan migration to Colombia narrative. What is the percentage of the tweets that were identified from Colombia? What is the total number of relevant tweets? Or is 5.7 the actual final number? A table showing a descriptive analysis of the dataset would be great. </w:t>
+        <w:rPr>
+          <w:rStyle w:val="CommentReference"/>
+        </w:rPr>
+        <w:annotationRef/>
+      </w:r>
+      <w:r>
+        <w:t xml:space="preserve">why for you Geolocation do you use a model to identify if a tweet was "from Colombia or not based on the tweet’s text" Why not just use the descriptor from the user profile? For example,  based on your description it is unclear if the  text does not impact this </w:t>
       </w:r>
     </w:p>
   </w:comment>
-  <w:comment w:initials="MSJ" w:author="MARTINEZ SALCEDO, JOSEPH" w:date="2023-07-05T10:20:00Z" w:id="7">
+  <w:comment w:id="8" w:author="MARTINEZ SALCEDO, JOSEPH" w:date="2023-07-05T10:24:00Z" w:initials="MSJ">
     <w:p>
       <w:pPr>
         <w:pStyle w:val="CommentText"/>
@@ -6035,11 +5900,11 @@
         <w:annotationRef/>
       </w:r>
       <w:r>
-        <w:t xml:space="preserve">why for you Geolocation do you use a model to identify if a tweet was "from Colombia or not based on the tweet’s text" Why not just use the descriptor from the user profile? For example,  based on your description it is unclear if the  text does not impact this </w:t>
+        <w:t xml:space="preserve">what is the total number of tweets that contain the pejorative terms? What is the content of the rest of the tweets? Tweets relevant to the Venezuelan immigration to Colombia? This part is not clear. </w:t>
       </w:r>
     </w:p>
   </w:comment>
-  <w:comment w:initials="MSJ" w:author="MARTINEZ SALCEDO, JOSEPH" w:date="2023-07-05T10:26:00Z" w:id="9">
+  <w:comment w:id="9" w:author="MARTINEZ SALCEDO, JOSEPH" w:date="2023-07-10T11:58:00Z" w:initials="MSJ">
     <w:p>
       <w:pPr>
         <w:pStyle w:val="CommentText"/>
@@ -6053,11 +5918,11 @@
         <w:annotationRef/>
       </w:r>
       <w:r>
-        <w:t>J&amp;E: An analysis based on the seven categories of the tweets subject would give more context to this work ??</w:t>
+        <w:t>This is mentioned in Section 3.3. Rearrange?</w:t>
       </w:r>
     </w:p>
   </w:comment>
-  <w:comment w:initials="MSJ" w:author="MARTINEZ SALCEDO, JOSEPH" w:date="2023-07-05T10:24:00Z" w:id="12">
+  <w:comment w:id="11" w:author="MARTINEZ SALCEDO, JOSEPH" w:date="2023-07-05T10:25:00Z" w:initials="MSJ">
     <w:p>
       <w:pPr>
         <w:pStyle w:val="CommentText"/>
@@ -6071,47 +5936,11 @@
         <w:annotationRef/>
       </w:r>
       <w:r>
-        <w:t xml:space="preserve">what is the total number of tweets that contain the pejorative terms? What is the content of the rest of the tweets? Tweets relevant to the Venezuelan immigration to Colombia? This part is not clear. </w:t>
+        <w:t xml:space="preserve">x-axis doesn’t indicate when a year start or ends. </w:t>
       </w:r>
     </w:p>
   </w:comment>
-  <w:comment w:initials="MSJ" w:author="MARTINEZ SALCEDO, JOSEPH" w:date="2023-07-10T11:58:00Z" w:id="13">
-    <w:p>
-      <w:pPr>
-        <w:pStyle w:val="CommentText"/>
-        <w:ind w:firstLine="0"/>
-        <w:jc w:val="left"/>
-      </w:pPr>
-      <w:r>
-        <w:rPr>
-          <w:rStyle w:val="CommentReference"/>
-        </w:rPr>
-        <w:annotationRef/>
-      </w:r>
-      <w:r>
-        <w:t>This is mentioned in Section 3.3. Rearrange?</w:t>
-      </w:r>
-    </w:p>
-  </w:comment>
-  <w:comment w:initials="MSJ" w:author="MARTINEZ SALCEDO, JOSEPH" w:date="2023-07-05T10:25:00Z" w:id="15">
-    <w:p>
-      <w:pPr>
-        <w:pStyle w:val="CommentText"/>
-        <w:ind w:firstLine="0"/>
-        <w:jc w:val="left"/>
-      </w:pPr>
-      <w:r>
-        <w:rPr>
-          <w:rStyle w:val="CommentReference"/>
-        </w:rPr>
-        <w:annotationRef/>
-      </w:r>
-      <w:r>
-        <w:t xml:space="preserve">x-axis doesn’t indicate when a year start or ends. </w:t>
-      </w:r>
-    </w:p>
-  </w:comment>
-  <w:comment w:initials="MSJ" w:author="MARTINEZ SALCEDO, JOSEPH" w:date="2023-07-05T10:25:00Z" w:id="18">
+  <w:comment w:id="14" w:author="MARTINEZ SALCEDO, JOSEPH" w:date="2023-07-05T10:25:00Z" w:initials="MSJ">
     <w:p>
       <w:pPr>
         <w:pStyle w:val="CommentText"/>
@@ -6133,14 +5962,11 @@
 </file>
 
 <file path=word/commentsExtended.xml><?xml version="1.0" encoding="utf-8"?>
-<w15:commentsEx xmlns:wpc="http://schemas.microsoft.com/office/word/2010/wordprocessingCanvas" xmlns:cx="http://schemas.microsoft.com/office/drawing/2014/chartex" xmlns:cx1="http://schemas.microsoft.com/office/drawing/2015/9/8/chartex" xmlns:cx2="http://schemas.microsoft.com/office/drawing/2015/10/21/chartex" xmlns:cx3="http://schemas.microsoft.com/office/drawing/2016/5/9/chartex" xmlns:cx4="http://schemas.microsoft.com/office/drawing/2016/5/10/chartex" xmlns:cx5="http://schemas.microsoft.com/office/drawing/2016/5/11/chartex" xmlns:cx6="http://schemas.microsoft.com/office/drawing/2016/5/12/chartex" xmlns:cx7="http://schemas.microsoft.com/office/drawing/2016/5/13/chartex" xmlns:cx8="http://schemas.microsoft.com/office/drawing/2016/5/14/chartex" xmlns:mc="http://schemas.openxmlformats.org/markup-compatibility/2006" xmlns:aink="http://schemas.microsoft.com/office/drawing/2016/ink" xmlns:am3d="http://schemas.microsoft.com/office/drawing/2017/model3d" xmlns:o="urn:schemas-microsoft-com:office:office" xmlns:oel="http://schemas.microsoft.com/office/2019/extlst" xmlns:r="http://schemas.openxmlformats.org/officeDocument/2006/relationships" xmlns:m="http://schemas.openxmlformats.org/officeDocument/2006/math" xmlns:v="urn:schemas-microsoft-com:vml" xmlns:wp14="http://schemas.microsoft.com/office/word/2010/wordprocessingDrawing" xmlns:wp="http://schemas.openxmlformats.org/drawingml/2006/wordprocessingDrawing" xmlns:w10="urn:schemas-microsoft-com:office:word" xmlns:w="http://schemas.openxmlformats.org/wordprocessingml/2006/main" xmlns:w14="http://schemas.microsoft.com/office/word/2010/wordml" xmlns:w15="http://schemas.microsoft.com/office/word/2012/wordml" xmlns:w16cex="http://schemas.microsoft.com/office/word/2018/wordml/cex" xmlns:w16cid="http://schemas.microsoft.com/office/word/2016/wordml/cid" xmlns:w16="http://schemas.microsoft.com/office/word/2018/wordml" xmlns:w16du="http://schemas.microsoft.com/office/word/2023/wordml/word16du" xmlns:w16sdtdh="http://schemas.microsoft.com/office/word/2020/wordml/sdtdatahash" xmlns:w16se="http://schemas.microsoft.com/office/word/2015/wordml/symex" xmlns:wpg="http://schemas.microsoft.com/office/word/2010/wordprocessingGroup" xmlns:wpi="http://schemas.microsoft.com/office/word/2010/wordprocessingInk" xmlns:wne="http://schemas.microsoft.com/office/word/2006/wordml" xmlns:wps="http://schemas.microsoft.com/office/word/2010/wordprocessingShape" mc:Ignorable="w14 w15 w16se w16cid w16 w16cex w16sdtdh w16du wp14">
-  <w15:commentEx w15:paraId="6837C561" w15:done="0"/>
-  <w15:commentEx w15:paraId="11FB21B1" w15:paraIdParent="6837C561" w15:done="0"/>
+<w15:commentsEx xmlns:wpc="http://schemas.microsoft.com/office/word/2010/wordprocessingCanvas" xmlns:cx="http://schemas.microsoft.com/office/drawing/2014/chartex" xmlns:cx1="http://schemas.microsoft.com/office/drawing/2015/9/8/chartex" xmlns:cx2="http://schemas.microsoft.com/office/drawing/2015/10/21/chartex" xmlns:cx3="http://schemas.microsoft.com/office/drawing/2016/5/9/chartex" xmlns:cx4="http://schemas.microsoft.com/office/drawing/2016/5/10/chartex" xmlns:cx5="http://schemas.microsoft.com/office/drawing/2016/5/11/chartex" xmlns:cx6="http://schemas.microsoft.com/office/drawing/2016/5/12/chartex" xmlns:cx7="http://schemas.microsoft.com/office/drawing/2016/5/13/chartex" xmlns:cx8="http://schemas.microsoft.com/office/drawing/2016/5/14/chartex" xmlns:mc="http://schemas.openxmlformats.org/markup-compatibility/2006" xmlns:aink="http://schemas.microsoft.com/office/drawing/2016/ink" xmlns:am3d="http://schemas.microsoft.com/office/drawing/2017/model3d" xmlns:o="urn:schemas-microsoft-com:office:office" xmlns:oel="http://schemas.microsoft.com/office/2019/extlst" xmlns:r="http://schemas.openxmlformats.org/officeDocument/2006/relationships" xmlns:m="http://schemas.openxmlformats.org/officeDocument/2006/math" xmlns:v="urn:schemas-microsoft-com:vml" xmlns:wp14="http://schemas.microsoft.com/office/word/2010/wordprocessingDrawing" xmlns:wp="http://schemas.openxmlformats.org/drawingml/2006/wordprocessingDrawing" xmlns:w10="urn:schemas-microsoft-com:office:word" xmlns:w="http://schemas.openxmlformats.org/wordprocessingml/2006/main" xmlns:w14="http://schemas.microsoft.com/office/word/2010/wordml" xmlns:w15="http://schemas.microsoft.com/office/word/2012/wordml" xmlns:w16cex="http://schemas.microsoft.com/office/word/2018/wordml/cex" xmlns:w16cid="http://schemas.microsoft.com/office/word/2016/wordml/cid" xmlns:w16="http://schemas.microsoft.com/office/word/2018/wordml" xmlns:w16sdtdh="http://schemas.microsoft.com/office/word/2020/wordml/sdtdatahash" xmlns:w16se="http://schemas.microsoft.com/office/word/2015/wordml/symex" xmlns:wpg="http://schemas.microsoft.com/office/word/2010/wordprocessingGroup" xmlns:wpi="http://schemas.microsoft.com/office/word/2010/wordprocessingInk" xmlns:wne="http://schemas.microsoft.com/office/word/2006/wordml" xmlns:wps="http://schemas.microsoft.com/office/word/2010/wordprocessingShape" mc:Ignorable="w14 w15 w16se w16cid w16 w16cex w16sdtdh wp14">
   <w15:commentEx w15:paraId="3CA48E58" w15:done="0"/>
   <w15:commentEx w15:paraId="3A2733FC" w15:done="0"/>
   <w15:commentEx w15:paraId="4BAA6804" w15:done="0"/>
   <w15:commentEx w15:paraId="66CC51CE" w15:done="0"/>
-  <w15:commentEx w15:paraId="6108511B" w15:done="0"/>
   <w15:commentEx w15:paraId="68D88739" w15:done="0"/>
   <w15:commentEx w15:paraId="4AB8B78D" w15:paraIdParent="68D88739" w15:done="0"/>
   <w15:commentEx w15:paraId="0071B933" w15:done="0"/>
@@ -6149,14 +5975,11 @@
 </file>
 
 <file path=word/commentsExtensible.xml><?xml version="1.0" encoding="utf-8"?>
-<w16cex:commentsExtensible xmlns:wpc="http://schemas.microsoft.com/office/word/2010/wordprocessingCanvas" xmlns:cx="http://schemas.microsoft.com/office/drawing/2014/chartex" xmlns:cx1="http://schemas.microsoft.com/office/drawing/2015/9/8/chartex" xmlns:cx2="http://schemas.microsoft.com/office/drawing/2015/10/21/chartex" xmlns:cx3="http://schemas.microsoft.com/office/drawing/2016/5/9/chartex" xmlns:cx4="http://schemas.microsoft.com/office/drawing/2016/5/10/chartex" xmlns:cx5="http://schemas.microsoft.com/office/drawing/2016/5/11/chartex" xmlns:cx6="http://schemas.microsoft.com/office/drawing/2016/5/12/chartex" xmlns:cx7="http://schemas.microsoft.com/office/drawing/2016/5/13/chartex" xmlns:cx8="http://schemas.microsoft.com/office/drawing/2016/5/14/chartex" xmlns:cr="http://schemas.microsoft.com/office/comments/2020/reactions" xmlns:mc="http://schemas.openxmlformats.org/markup-compatibility/2006" xmlns:aink="http://schemas.microsoft.com/office/drawing/2016/ink" xmlns:am3d="http://schemas.microsoft.com/office/drawing/2017/model3d" xmlns:o="urn:schemas-microsoft-com:office:office" xmlns:oel="http://schemas.microsoft.com/office/2019/extlst" xmlns:r="http://schemas.openxmlformats.org/officeDocument/2006/relationships" xmlns:m="http://schemas.openxmlformats.org/officeDocument/2006/math" xmlns:v="urn:schemas-microsoft-com:vml" xmlns:wp14="http://schemas.microsoft.com/office/word/2010/wordprocessingDrawing" xmlns:wp="http://schemas.openxmlformats.org/drawingml/2006/wordprocessingDrawing" xmlns:w10="urn:schemas-microsoft-com:office:word" xmlns:w="http://schemas.openxmlformats.org/wordprocessingml/2006/main" xmlns:w14="http://schemas.microsoft.com/office/word/2010/wordml" xmlns:w15="http://schemas.microsoft.com/office/word/2012/wordml" xmlns:w16cex="http://schemas.microsoft.com/office/word/2018/wordml/cex" xmlns:w16cid="http://schemas.microsoft.com/office/word/2016/wordml/cid" xmlns:w16="http://schemas.microsoft.com/office/word/2018/wordml" xmlns:w16du="http://schemas.microsoft.com/office/word/2023/wordml/word16du" xmlns:w16sdtdh="http://schemas.microsoft.com/office/word/2020/wordml/sdtdatahash" xmlns:w16se="http://schemas.microsoft.com/office/word/2015/wordml/symex" xmlns:wpg="http://schemas.microsoft.com/office/word/2010/wordprocessingGroup" xmlns:wpi="http://schemas.microsoft.com/office/word/2010/wordprocessingInk" xmlns:wne="http://schemas.microsoft.com/office/word/2006/wordml" xmlns:wps="http://schemas.microsoft.com/office/word/2010/wordprocessingShape" mc:Ignorable="w14 w15 w16se w16cid w16 w16cex w16sdtdh cr w16du wp14">
-  <w16cex:commentExtensible w16cex:durableId="284FC237" w16cex:dateUtc="2023-07-05T14:19:00Z"/>
-  <w16cex:commentExtensible w16cex:durableId="6CE81375" w16cex:dateUtc="2023-07-17T20:40:00Z"/>
+<w16cex:commentsExtensible xmlns:wpc="http://schemas.microsoft.com/office/word/2010/wordprocessingCanvas" xmlns:cx="http://schemas.microsoft.com/office/drawing/2014/chartex" xmlns:cx1="http://schemas.microsoft.com/office/drawing/2015/9/8/chartex" xmlns:cx2="http://schemas.microsoft.com/office/drawing/2015/10/21/chartex" xmlns:cx3="http://schemas.microsoft.com/office/drawing/2016/5/9/chartex" xmlns:cx4="http://schemas.microsoft.com/office/drawing/2016/5/10/chartex" xmlns:cx5="http://schemas.microsoft.com/office/drawing/2016/5/11/chartex" xmlns:cx6="http://schemas.microsoft.com/office/drawing/2016/5/12/chartex" xmlns:cx7="http://schemas.microsoft.com/office/drawing/2016/5/13/chartex" xmlns:cx8="http://schemas.microsoft.com/office/drawing/2016/5/14/chartex" xmlns:cr="http://schemas.microsoft.com/office/comments/2020/reactions" xmlns:mc="http://schemas.openxmlformats.org/markup-compatibility/2006" xmlns:aink="http://schemas.microsoft.com/office/drawing/2016/ink" xmlns:am3d="http://schemas.microsoft.com/office/drawing/2017/model3d" xmlns:o="urn:schemas-microsoft-com:office:office" xmlns:oel="http://schemas.microsoft.com/office/2019/extlst" xmlns:r="http://schemas.openxmlformats.org/officeDocument/2006/relationships" xmlns:m="http://schemas.openxmlformats.org/officeDocument/2006/math" xmlns:v="urn:schemas-microsoft-com:vml" xmlns:wp14="http://schemas.microsoft.com/office/word/2010/wordprocessingDrawing" xmlns:wp="http://schemas.openxmlformats.org/drawingml/2006/wordprocessingDrawing" xmlns:w10="urn:schemas-microsoft-com:office:word" xmlns:w="http://schemas.openxmlformats.org/wordprocessingml/2006/main" xmlns:w14="http://schemas.microsoft.com/office/word/2010/wordml" xmlns:w15="http://schemas.microsoft.com/office/word/2012/wordml" xmlns:w16cex="http://schemas.microsoft.com/office/word/2018/wordml/cex" xmlns:w16cid="http://schemas.microsoft.com/office/word/2016/wordml/cid" xmlns:w16="http://schemas.microsoft.com/office/word/2018/wordml" xmlns:w16sdtdh="http://schemas.microsoft.com/office/word/2020/wordml/sdtdatahash" xmlns:w16se="http://schemas.microsoft.com/office/word/2015/wordml/symex" xmlns:wpg="http://schemas.microsoft.com/office/word/2010/wordprocessingGroup" xmlns:wpi="http://schemas.microsoft.com/office/word/2010/wordprocessingInk" xmlns:wne="http://schemas.microsoft.com/office/word/2006/wordml" xmlns:wps="http://schemas.microsoft.com/office/word/2010/wordprocessingShape" mc:Ignorable="w14 w15 w16se w16cid w16 w16cex w16sdtdh cr wp14">
   <w16cex:commentExtensible w16cex:durableId="284FC284" w16cex:dateUtc="2023-07-05T14:20:00Z"/>
   <w16cex:commentExtensible w16cex:durableId="284FC24F" w16cex:dateUtc="2023-07-05T14:19:00Z"/>
   <w16cex:commentExtensible w16cex:durableId="284FC332" w16cex:dateUtc="2023-07-05T14:23:00Z"/>
   <w16cex:commentExtensible w16cex:durableId="284FC26E" w16cex:dateUtc="2023-07-05T14:20:00Z"/>
-  <w16cex:commentExtensible w16cex:durableId="284FC3E2" w16cex:dateUtc="2023-07-05T14:26:00Z"/>
   <w16cex:commentExtensible w16cex:durableId="284FC35A" w16cex:dateUtc="2023-07-05T14:24:00Z"/>
   <w16cex:commentExtensible w16cex:durableId="28567103" w16cex:dateUtc="2023-07-10T15:58:00Z"/>
   <w16cex:commentExtensible w16cex:durableId="284FC388" w16cex:dateUtc="2023-07-05T14:25:00Z"/>
@@ -6165,14 +5988,11 @@
 </file>
 
 <file path=word/commentsIds.xml><?xml version="1.0" encoding="utf-8"?>
-<w16cid:commentsIds xmlns:wpc="http://schemas.microsoft.com/office/word/2010/wordprocessingCanvas" xmlns:cx="http://schemas.microsoft.com/office/drawing/2014/chartex" xmlns:cx1="http://schemas.microsoft.com/office/drawing/2015/9/8/chartex" xmlns:cx2="http://schemas.microsoft.com/office/drawing/2015/10/21/chartex" xmlns:cx3="http://schemas.microsoft.com/office/drawing/2016/5/9/chartex" xmlns:cx4="http://schemas.microsoft.com/office/drawing/2016/5/10/chartex" xmlns:cx5="http://schemas.microsoft.com/office/drawing/2016/5/11/chartex" xmlns:cx6="http://schemas.microsoft.com/office/drawing/2016/5/12/chartex" xmlns:cx7="http://schemas.microsoft.com/office/drawing/2016/5/13/chartex" xmlns:cx8="http://schemas.microsoft.com/office/drawing/2016/5/14/chartex" xmlns:mc="http://schemas.openxmlformats.org/markup-compatibility/2006" xmlns:aink="http://schemas.microsoft.com/office/drawing/2016/ink" xmlns:am3d="http://schemas.microsoft.com/office/drawing/2017/model3d" xmlns:o="urn:schemas-microsoft-com:office:office" xmlns:oel="http://schemas.microsoft.com/office/2019/extlst" xmlns:r="http://schemas.openxmlformats.org/officeDocument/2006/relationships" xmlns:m="http://schemas.openxmlformats.org/officeDocument/2006/math" xmlns:v="urn:schemas-microsoft-com:vml" xmlns:wp14="http://schemas.microsoft.com/office/word/2010/wordprocessingDrawing" xmlns:wp="http://schemas.openxmlformats.org/drawingml/2006/wordprocessingDrawing" xmlns:w10="urn:schemas-microsoft-com:office:word" xmlns:w="http://schemas.openxmlformats.org/wordprocessingml/2006/main" xmlns:w14="http://schemas.microsoft.com/office/word/2010/wordml" xmlns:w15="http://schemas.microsoft.com/office/word/2012/wordml" xmlns:w16cex="http://schemas.microsoft.com/office/word/2018/wordml/cex" xmlns:w16cid="http://schemas.microsoft.com/office/word/2016/wordml/cid" xmlns:w16="http://schemas.microsoft.com/office/word/2018/wordml" xmlns:w16du="http://schemas.microsoft.com/office/word/2023/wordml/word16du" xmlns:w16sdtdh="http://schemas.microsoft.com/office/word/2020/wordml/sdtdatahash" xmlns:w16se="http://schemas.microsoft.com/office/word/2015/wordml/symex" xmlns:wpg="http://schemas.microsoft.com/office/word/2010/wordprocessingGroup" xmlns:wpi="http://schemas.microsoft.com/office/word/2010/wordprocessingInk" xmlns:wne="http://schemas.microsoft.com/office/word/2006/wordml" xmlns:wps="http://schemas.microsoft.com/office/word/2010/wordprocessingShape" mc:Ignorable="w14 w15 w16se w16cid w16 w16cex w16sdtdh w16du wp14">
-  <w16cid:commentId w16cid:paraId="6837C561" w16cid:durableId="284FC237"/>
-  <w16cid:commentId w16cid:paraId="11FB21B1" w16cid:durableId="6CE81375"/>
+<w16cid:commentsIds xmlns:wpc="http://schemas.microsoft.com/office/word/2010/wordprocessingCanvas" xmlns:cx="http://schemas.microsoft.com/office/drawing/2014/chartex" xmlns:cx1="http://schemas.microsoft.com/office/drawing/2015/9/8/chartex" xmlns:cx2="http://schemas.microsoft.com/office/drawing/2015/10/21/chartex" xmlns:cx3="http://schemas.microsoft.com/office/drawing/2016/5/9/chartex" xmlns:cx4="http://schemas.microsoft.com/office/drawing/2016/5/10/chartex" xmlns:cx5="http://schemas.microsoft.com/office/drawing/2016/5/11/chartex" xmlns:cx6="http://schemas.microsoft.com/office/drawing/2016/5/12/chartex" xmlns:cx7="http://schemas.microsoft.com/office/drawing/2016/5/13/chartex" xmlns:cx8="http://schemas.microsoft.com/office/drawing/2016/5/14/chartex" xmlns:mc="http://schemas.openxmlformats.org/markup-compatibility/2006" xmlns:aink="http://schemas.microsoft.com/office/drawing/2016/ink" xmlns:am3d="http://schemas.microsoft.com/office/drawing/2017/model3d" xmlns:o="urn:schemas-microsoft-com:office:office" xmlns:oel="http://schemas.microsoft.com/office/2019/extlst" xmlns:r="http://schemas.openxmlformats.org/officeDocument/2006/relationships" xmlns:m="http://schemas.openxmlformats.org/officeDocument/2006/math" xmlns:v="urn:schemas-microsoft-com:vml" xmlns:wp14="http://schemas.microsoft.com/office/word/2010/wordprocessingDrawing" xmlns:wp="http://schemas.openxmlformats.org/drawingml/2006/wordprocessingDrawing" xmlns:w10="urn:schemas-microsoft-com:office:word" xmlns:w="http://schemas.openxmlformats.org/wordprocessingml/2006/main" xmlns:w14="http://schemas.microsoft.com/office/word/2010/wordml" xmlns:w15="http://schemas.microsoft.com/office/word/2012/wordml" xmlns:w16cex="http://schemas.microsoft.com/office/word/2018/wordml/cex" xmlns:w16cid="http://schemas.microsoft.com/office/word/2016/wordml/cid" xmlns:w16="http://schemas.microsoft.com/office/word/2018/wordml" xmlns:w16sdtdh="http://schemas.microsoft.com/office/word/2020/wordml/sdtdatahash" xmlns:w16se="http://schemas.microsoft.com/office/word/2015/wordml/symex" xmlns:wpg="http://schemas.microsoft.com/office/word/2010/wordprocessingGroup" xmlns:wpi="http://schemas.microsoft.com/office/word/2010/wordprocessingInk" xmlns:wne="http://schemas.microsoft.com/office/word/2006/wordml" xmlns:wps="http://schemas.microsoft.com/office/word/2010/wordprocessingShape" mc:Ignorable="w14 w15 w16se w16cid w16 w16cex w16sdtdh wp14">
   <w16cid:commentId w16cid:paraId="3CA48E58" w16cid:durableId="284FC284"/>
   <w16cid:commentId w16cid:paraId="3A2733FC" w16cid:durableId="284FC24F"/>
   <w16cid:commentId w16cid:paraId="4BAA6804" w16cid:durableId="284FC332"/>
   <w16cid:commentId w16cid:paraId="66CC51CE" w16cid:durableId="284FC26E"/>
-  <w16cid:commentId w16cid:paraId="6108511B" w16cid:durableId="284FC3E2"/>
   <w16cid:commentId w16cid:paraId="68D88739" w16cid:durableId="284FC35A"/>
   <w16cid:commentId w16cid:paraId="4AB8B78D" w16cid:durableId="28567103"/>
   <w16cid:commentId w16cid:paraId="0071B933" w16cid:durableId="284FC388"/>
@@ -6181,7 +6001,7 @@
 </file>
 
 <file path=word/endnotes.xml><?xml version="1.0" encoding="utf-8"?>
-<w:endnotes xmlns:wpc="http://schemas.microsoft.com/office/word/2010/wordprocessingCanvas" xmlns:cx="http://schemas.microsoft.com/office/drawing/2014/chartex" xmlns:cx1="http://schemas.microsoft.com/office/drawing/2015/9/8/chartex" xmlns:cx2="http://schemas.microsoft.com/office/drawing/2015/10/21/chartex" xmlns:cx3="http://schemas.microsoft.com/office/drawing/2016/5/9/chartex" xmlns:cx4="http://schemas.microsoft.com/office/drawing/2016/5/10/chartex" xmlns:cx5="http://schemas.microsoft.com/office/drawing/2016/5/11/chartex" xmlns:cx6="http://schemas.microsoft.com/office/drawing/2016/5/12/chartex" xmlns:cx7="http://schemas.microsoft.com/office/drawing/2016/5/13/chartex" xmlns:cx8="http://schemas.microsoft.com/office/drawing/2016/5/14/chartex" xmlns:mc="http://schemas.openxmlformats.org/markup-compatibility/2006" xmlns:aink="http://schemas.microsoft.com/office/drawing/2016/ink" xmlns:am3d="http://schemas.microsoft.com/office/drawing/2017/model3d" xmlns:o="urn:schemas-microsoft-com:office:office" xmlns:oel="http://schemas.microsoft.com/office/2019/extlst" xmlns:r="http://schemas.openxmlformats.org/officeDocument/2006/relationships" xmlns:m="http://schemas.openxmlformats.org/officeDocument/2006/math" xmlns:v="urn:schemas-microsoft-com:vml" xmlns:wp14="http://schemas.microsoft.com/office/word/2010/wordprocessingDrawing" xmlns:wp="http://schemas.openxmlformats.org/drawingml/2006/wordprocessingDrawing" xmlns:w10="urn:schemas-microsoft-com:office:word" xmlns:w="http://schemas.openxmlformats.org/wordprocessingml/2006/main" xmlns:w14="http://schemas.microsoft.com/office/word/2010/wordml" xmlns:w15="http://schemas.microsoft.com/office/word/2012/wordml" xmlns:w16cex="http://schemas.microsoft.com/office/word/2018/wordml/cex" xmlns:w16cid="http://schemas.microsoft.com/office/word/2016/wordml/cid" xmlns:w16="http://schemas.microsoft.com/office/word/2018/wordml" xmlns:w16du="http://schemas.microsoft.com/office/word/2023/wordml/word16du" xmlns:w16sdtdh="http://schemas.microsoft.com/office/word/2020/wordml/sdtdatahash" xmlns:w16se="http://schemas.microsoft.com/office/word/2015/wordml/symex" xmlns:wpg="http://schemas.microsoft.com/office/word/2010/wordprocessingGroup" xmlns:wpi="http://schemas.microsoft.com/office/word/2010/wordprocessingInk" xmlns:wne="http://schemas.microsoft.com/office/word/2006/wordml" xmlns:wps="http://schemas.microsoft.com/office/word/2010/wordprocessingShape" mc:Ignorable="w14 w15 w16se w16cid w16 w16cex w16sdtdh w16du wp14">
+<w:endnotes xmlns:wpc="http://schemas.microsoft.com/office/word/2010/wordprocessingCanvas" xmlns:cx="http://schemas.microsoft.com/office/drawing/2014/chartex" xmlns:cx1="http://schemas.microsoft.com/office/drawing/2015/9/8/chartex" xmlns:cx2="http://schemas.microsoft.com/office/drawing/2015/10/21/chartex" xmlns:cx3="http://schemas.microsoft.com/office/drawing/2016/5/9/chartex" xmlns:cx4="http://schemas.microsoft.com/office/drawing/2016/5/10/chartex" xmlns:cx5="http://schemas.microsoft.com/office/drawing/2016/5/11/chartex" xmlns:cx6="http://schemas.microsoft.com/office/drawing/2016/5/12/chartex" xmlns:cx7="http://schemas.microsoft.com/office/drawing/2016/5/13/chartex" xmlns:cx8="http://schemas.microsoft.com/office/drawing/2016/5/14/chartex" xmlns:mc="http://schemas.openxmlformats.org/markup-compatibility/2006" xmlns:aink="http://schemas.microsoft.com/office/drawing/2016/ink" xmlns:am3d="http://schemas.microsoft.com/office/drawing/2017/model3d" xmlns:o="urn:schemas-microsoft-com:office:office" xmlns:oel="http://schemas.microsoft.com/office/2019/extlst" xmlns:r="http://schemas.openxmlformats.org/officeDocument/2006/relationships" xmlns:m="http://schemas.openxmlformats.org/officeDocument/2006/math" xmlns:v="urn:schemas-microsoft-com:vml" xmlns:wp14="http://schemas.microsoft.com/office/word/2010/wordprocessingDrawing" xmlns:wp="http://schemas.openxmlformats.org/drawingml/2006/wordprocessingDrawing" xmlns:w10="urn:schemas-microsoft-com:office:word" xmlns:w="http://schemas.openxmlformats.org/wordprocessingml/2006/main" xmlns:w14="http://schemas.microsoft.com/office/word/2010/wordml" xmlns:w15="http://schemas.microsoft.com/office/word/2012/wordml" xmlns:w16cex="http://schemas.microsoft.com/office/word/2018/wordml/cex" xmlns:w16cid="http://schemas.microsoft.com/office/word/2016/wordml/cid" xmlns:w16="http://schemas.microsoft.com/office/word/2018/wordml" xmlns:w16sdtdh="http://schemas.microsoft.com/office/word/2020/wordml/sdtdatahash" xmlns:w16se="http://schemas.microsoft.com/office/word/2015/wordml/symex" xmlns:wpg="http://schemas.microsoft.com/office/word/2010/wordprocessingGroup" xmlns:wpi="http://schemas.microsoft.com/office/word/2010/wordprocessingInk" xmlns:wne="http://schemas.microsoft.com/office/word/2006/wordml" xmlns:wps="http://schemas.microsoft.com/office/word/2010/wordprocessingShape" mc:Ignorable="w14 w15 w16se w16cid w16 w16cex w16sdtdh wp14">
   <w:endnote w:type="separator" w:id="-1">
     <w:p>
       <w:r>
@@ -6207,7 +6027,7 @@
 </file>
 
 <file path=word/footnotes.xml><?xml version="1.0" encoding="utf-8"?>
-<w:footnotes xmlns:wpc="http://schemas.microsoft.com/office/word/2010/wordprocessingCanvas" xmlns:cx="http://schemas.microsoft.com/office/drawing/2014/chartex" xmlns:cx1="http://schemas.microsoft.com/office/drawing/2015/9/8/chartex" xmlns:cx2="http://schemas.microsoft.com/office/drawing/2015/10/21/chartex" xmlns:cx3="http://schemas.microsoft.com/office/drawing/2016/5/9/chartex" xmlns:cx4="http://schemas.microsoft.com/office/drawing/2016/5/10/chartex" xmlns:cx5="http://schemas.microsoft.com/office/drawing/2016/5/11/chartex" xmlns:cx6="http://schemas.microsoft.com/office/drawing/2016/5/12/chartex" xmlns:cx7="http://schemas.microsoft.com/office/drawing/2016/5/13/chartex" xmlns:cx8="http://schemas.microsoft.com/office/drawing/2016/5/14/chartex" xmlns:mc="http://schemas.openxmlformats.org/markup-compatibility/2006" xmlns:aink="http://schemas.microsoft.com/office/drawing/2016/ink" xmlns:am3d="http://schemas.microsoft.com/office/drawing/2017/model3d" xmlns:o="urn:schemas-microsoft-com:office:office" xmlns:oel="http://schemas.microsoft.com/office/2019/extlst" xmlns:r="http://schemas.openxmlformats.org/officeDocument/2006/relationships" xmlns:m="http://schemas.openxmlformats.org/officeDocument/2006/math" xmlns:v="urn:schemas-microsoft-com:vml" xmlns:wp14="http://schemas.microsoft.com/office/word/2010/wordprocessingDrawing" xmlns:wp="http://schemas.openxmlformats.org/drawingml/2006/wordprocessingDrawing" xmlns:w10="urn:schemas-microsoft-com:office:word" xmlns:w="http://schemas.openxmlformats.org/wordprocessingml/2006/main" xmlns:w14="http://schemas.microsoft.com/office/word/2010/wordml" xmlns:w15="http://schemas.microsoft.com/office/word/2012/wordml" xmlns:w16cex="http://schemas.microsoft.com/office/word/2018/wordml/cex" xmlns:w16cid="http://schemas.microsoft.com/office/word/2016/wordml/cid" xmlns:w16="http://schemas.microsoft.com/office/word/2018/wordml" xmlns:w16du="http://schemas.microsoft.com/office/word/2023/wordml/word16du" xmlns:w16sdtdh="http://schemas.microsoft.com/office/word/2020/wordml/sdtdatahash" xmlns:w16se="http://schemas.microsoft.com/office/word/2015/wordml/symex" xmlns:wpg="http://schemas.microsoft.com/office/word/2010/wordprocessingGroup" xmlns:wpi="http://schemas.microsoft.com/office/word/2010/wordprocessingInk" xmlns:wne="http://schemas.microsoft.com/office/word/2006/wordml" xmlns:wps="http://schemas.microsoft.com/office/word/2010/wordprocessingShape" mc:Ignorable="w14 w15 w16se w16cid w16 w16cex w16sdtdh w16du wp14">
+<w:footnotes xmlns:wpc="http://schemas.microsoft.com/office/word/2010/wordprocessingCanvas" xmlns:cx="http://schemas.microsoft.com/office/drawing/2014/chartex" xmlns:cx1="http://schemas.microsoft.com/office/drawing/2015/9/8/chartex" xmlns:cx2="http://schemas.microsoft.com/office/drawing/2015/10/21/chartex" xmlns:cx3="http://schemas.microsoft.com/office/drawing/2016/5/9/chartex" xmlns:cx4="http://schemas.microsoft.com/office/drawing/2016/5/10/chartex" xmlns:cx5="http://schemas.microsoft.com/office/drawing/2016/5/11/chartex" xmlns:cx6="http://schemas.microsoft.com/office/drawing/2016/5/12/chartex" xmlns:cx7="http://schemas.microsoft.com/office/drawing/2016/5/13/chartex" xmlns:cx8="http://schemas.microsoft.com/office/drawing/2016/5/14/chartex" xmlns:mc="http://schemas.openxmlformats.org/markup-compatibility/2006" xmlns:aink="http://schemas.microsoft.com/office/drawing/2016/ink" xmlns:am3d="http://schemas.microsoft.com/office/drawing/2017/model3d" xmlns:o="urn:schemas-microsoft-com:office:office" xmlns:oel="http://schemas.microsoft.com/office/2019/extlst" xmlns:r="http://schemas.openxmlformats.org/officeDocument/2006/relationships" xmlns:m="http://schemas.openxmlformats.org/officeDocument/2006/math" xmlns:v="urn:schemas-microsoft-com:vml" xmlns:wp14="http://schemas.microsoft.com/office/word/2010/wordprocessingDrawing" xmlns:wp="http://schemas.openxmlformats.org/drawingml/2006/wordprocessingDrawing" xmlns:w10="urn:schemas-microsoft-com:office:word" xmlns:w="http://schemas.openxmlformats.org/wordprocessingml/2006/main" xmlns:w14="http://schemas.microsoft.com/office/word/2010/wordml" xmlns:w15="http://schemas.microsoft.com/office/word/2012/wordml" xmlns:w16cex="http://schemas.microsoft.com/office/word/2018/wordml/cex" xmlns:w16cid="http://schemas.microsoft.com/office/word/2016/wordml/cid" xmlns:w16="http://schemas.microsoft.com/office/word/2018/wordml" xmlns:w16sdtdh="http://schemas.microsoft.com/office/word/2020/wordml/sdtdatahash" xmlns:w16se="http://schemas.microsoft.com/office/word/2015/wordml/symex" xmlns:wpg="http://schemas.microsoft.com/office/word/2010/wordprocessingGroup" xmlns:wpi="http://schemas.microsoft.com/office/word/2010/wordprocessingInk" xmlns:wne="http://schemas.microsoft.com/office/word/2006/wordml" xmlns:wps="http://schemas.microsoft.com/office/word/2010/wordprocessingShape" mc:Ignorable="w14 w15 w16se w16cid w16 w16cex w16sdtdh wp14">
   <w:footnote w:type="separator" w:id="-1">
     <w:p>
       <w:pPr>
@@ -6239,7 +6059,7 @@
 </file>
 
 <file path=word/header1.xml><?xml version="1.0" encoding="utf-8"?>
-<w:hdr xmlns:wpc="http://schemas.microsoft.com/office/word/2010/wordprocessingCanvas" xmlns:cx="http://schemas.microsoft.com/office/drawing/2014/chartex" xmlns:cx1="http://schemas.microsoft.com/office/drawing/2015/9/8/chartex" xmlns:cx2="http://schemas.microsoft.com/office/drawing/2015/10/21/chartex" xmlns:cx3="http://schemas.microsoft.com/office/drawing/2016/5/9/chartex" xmlns:cx4="http://schemas.microsoft.com/office/drawing/2016/5/10/chartex" xmlns:cx5="http://schemas.microsoft.com/office/drawing/2016/5/11/chartex" xmlns:cx6="http://schemas.microsoft.com/office/drawing/2016/5/12/chartex" xmlns:cx7="http://schemas.microsoft.com/office/drawing/2016/5/13/chartex" xmlns:cx8="http://schemas.microsoft.com/office/drawing/2016/5/14/chartex" xmlns:mc="http://schemas.openxmlformats.org/markup-compatibility/2006" xmlns:aink="http://schemas.microsoft.com/office/drawing/2016/ink" xmlns:am3d="http://schemas.microsoft.com/office/drawing/2017/model3d" xmlns:o="urn:schemas-microsoft-com:office:office" xmlns:oel="http://schemas.microsoft.com/office/2019/extlst" xmlns:r="http://schemas.openxmlformats.org/officeDocument/2006/relationships" xmlns:m="http://schemas.openxmlformats.org/officeDocument/2006/math" xmlns:v="urn:schemas-microsoft-com:vml" xmlns:wp14="http://schemas.microsoft.com/office/word/2010/wordprocessingDrawing" xmlns:wp="http://schemas.openxmlformats.org/drawingml/2006/wordprocessingDrawing" xmlns:w10="urn:schemas-microsoft-com:office:word" xmlns:w="http://schemas.openxmlformats.org/wordprocessingml/2006/main" xmlns:w14="http://schemas.microsoft.com/office/word/2010/wordml" xmlns:w15="http://schemas.microsoft.com/office/word/2012/wordml" xmlns:w16cex="http://schemas.microsoft.com/office/word/2018/wordml/cex" xmlns:w16cid="http://schemas.microsoft.com/office/word/2016/wordml/cid" xmlns:w16="http://schemas.microsoft.com/office/word/2018/wordml" xmlns:w16du="http://schemas.microsoft.com/office/word/2023/wordml/word16du" xmlns:w16sdtdh="http://schemas.microsoft.com/office/word/2020/wordml/sdtdatahash" xmlns:w16se="http://schemas.microsoft.com/office/word/2015/wordml/symex" xmlns:wpg="http://schemas.microsoft.com/office/word/2010/wordprocessingGroup" xmlns:wpi="http://schemas.microsoft.com/office/word/2010/wordprocessingInk" xmlns:wne="http://schemas.microsoft.com/office/word/2006/wordml" xmlns:wps="http://schemas.microsoft.com/office/word/2010/wordprocessingShape" mc:Ignorable="w14 w15 w16se w16cid w16 w16cex w16sdtdh w16du wp14">
+<w:hdr xmlns:wpc="http://schemas.microsoft.com/office/word/2010/wordprocessingCanvas" xmlns:cx="http://schemas.microsoft.com/office/drawing/2014/chartex" xmlns:cx1="http://schemas.microsoft.com/office/drawing/2015/9/8/chartex" xmlns:cx2="http://schemas.microsoft.com/office/drawing/2015/10/21/chartex" xmlns:cx3="http://schemas.microsoft.com/office/drawing/2016/5/9/chartex" xmlns:cx4="http://schemas.microsoft.com/office/drawing/2016/5/10/chartex" xmlns:cx5="http://schemas.microsoft.com/office/drawing/2016/5/11/chartex" xmlns:cx6="http://schemas.microsoft.com/office/drawing/2016/5/12/chartex" xmlns:cx7="http://schemas.microsoft.com/office/drawing/2016/5/13/chartex" xmlns:cx8="http://schemas.microsoft.com/office/drawing/2016/5/14/chartex" xmlns:mc="http://schemas.openxmlformats.org/markup-compatibility/2006" xmlns:aink="http://schemas.microsoft.com/office/drawing/2016/ink" xmlns:am3d="http://schemas.microsoft.com/office/drawing/2017/model3d" xmlns:o="urn:schemas-microsoft-com:office:office" xmlns:oel="http://schemas.microsoft.com/office/2019/extlst" xmlns:r="http://schemas.openxmlformats.org/officeDocument/2006/relationships" xmlns:m="http://schemas.openxmlformats.org/officeDocument/2006/math" xmlns:v="urn:schemas-microsoft-com:vml" xmlns:wp14="http://schemas.microsoft.com/office/word/2010/wordprocessingDrawing" xmlns:wp="http://schemas.openxmlformats.org/drawingml/2006/wordprocessingDrawing" xmlns:w10="urn:schemas-microsoft-com:office:word" xmlns:w="http://schemas.openxmlformats.org/wordprocessingml/2006/main" xmlns:w14="http://schemas.microsoft.com/office/word/2010/wordml" xmlns:w15="http://schemas.microsoft.com/office/word/2012/wordml" xmlns:w16cex="http://schemas.microsoft.com/office/word/2018/wordml/cex" xmlns:w16cid="http://schemas.microsoft.com/office/word/2016/wordml/cid" xmlns:w16="http://schemas.microsoft.com/office/word/2018/wordml" xmlns:w16sdtdh="http://schemas.microsoft.com/office/word/2020/wordml/sdtdatahash" xmlns:w16se="http://schemas.microsoft.com/office/word/2015/wordml/symex" xmlns:wpg="http://schemas.microsoft.com/office/word/2010/wordprocessingGroup" xmlns:wpi="http://schemas.microsoft.com/office/word/2010/wordprocessingInk" xmlns:wne="http://schemas.microsoft.com/office/word/2006/wordml" xmlns:wps="http://schemas.microsoft.com/office/word/2010/wordprocessingShape" mc:Ignorable="w14 w15 w16se w16cid w16 w16cex w16sdtdh wp14">
   <w:p>
     <w:pPr>
       <w:pStyle w:val="Header"/>
@@ -6279,7 +6099,7 @@
 </file>
 
 <file path=word/header2.xml><?xml version="1.0" encoding="utf-8"?>
-<w:hdr xmlns:wpc="http://schemas.microsoft.com/office/word/2010/wordprocessingCanvas" xmlns:cx="http://schemas.microsoft.com/office/drawing/2014/chartex" xmlns:cx1="http://schemas.microsoft.com/office/drawing/2015/9/8/chartex" xmlns:cx2="http://schemas.microsoft.com/office/drawing/2015/10/21/chartex" xmlns:cx3="http://schemas.microsoft.com/office/drawing/2016/5/9/chartex" xmlns:cx4="http://schemas.microsoft.com/office/drawing/2016/5/10/chartex" xmlns:cx5="http://schemas.microsoft.com/office/drawing/2016/5/11/chartex" xmlns:cx6="http://schemas.microsoft.com/office/drawing/2016/5/12/chartex" xmlns:cx7="http://schemas.microsoft.com/office/drawing/2016/5/13/chartex" xmlns:cx8="http://schemas.microsoft.com/office/drawing/2016/5/14/chartex" xmlns:mc="http://schemas.openxmlformats.org/markup-compatibility/2006" xmlns:aink="http://schemas.microsoft.com/office/drawing/2016/ink" xmlns:am3d="http://schemas.microsoft.com/office/drawing/2017/model3d" xmlns:o="urn:schemas-microsoft-com:office:office" xmlns:oel="http://schemas.microsoft.com/office/2019/extlst" xmlns:r="http://schemas.openxmlformats.org/officeDocument/2006/relationships" xmlns:m="http://schemas.openxmlformats.org/officeDocument/2006/math" xmlns:v="urn:schemas-microsoft-com:vml" xmlns:wp14="http://schemas.microsoft.com/office/word/2010/wordprocessingDrawing" xmlns:wp="http://schemas.openxmlformats.org/drawingml/2006/wordprocessingDrawing" xmlns:w10="urn:schemas-microsoft-com:office:word" xmlns:w="http://schemas.openxmlformats.org/wordprocessingml/2006/main" xmlns:w14="http://schemas.microsoft.com/office/word/2010/wordml" xmlns:w15="http://schemas.microsoft.com/office/word/2012/wordml" xmlns:w16cex="http://schemas.microsoft.com/office/word/2018/wordml/cex" xmlns:w16cid="http://schemas.microsoft.com/office/word/2016/wordml/cid" xmlns:w16="http://schemas.microsoft.com/office/word/2018/wordml" xmlns:w16du="http://schemas.microsoft.com/office/word/2023/wordml/word16du" xmlns:w16sdtdh="http://schemas.microsoft.com/office/word/2020/wordml/sdtdatahash" xmlns:w16se="http://schemas.microsoft.com/office/word/2015/wordml/symex" xmlns:wpg="http://schemas.microsoft.com/office/word/2010/wordprocessingGroup" xmlns:wpi="http://schemas.microsoft.com/office/word/2010/wordprocessingInk" xmlns:wne="http://schemas.microsoft.com/office/word/2006/wordml" xmlns:wps="http://schemas.microsoft.com/office/word/2010/wordprocessingShape" mc:Ignorable="w14 w15 w16se w16cid w16 w16cex w16sdtdh w16du wp14">
+<w:hdr xmlns:wpc="http://schemas.microsoft.com/office/word/2010/wordprocessingCanvas" xmlns:cx="http://schemas.microsoft.com/office/drawing/2014/chartex" xmlns:cx1="http://schemas.microsoft.com/office/drawing/2015/9/8/chartex" xmlns:cx2="http://schemas.microsoft.com/office/drawing/2015/10/21/chartex" xmlns:cx3="http://schemas.microsoft.com/office/drawing/2016/5/9/chartex" xmlns:cx4="http://schemas.microsoft.com/office/drawing/2016/5/10/chartex" xmlns:cx5="http://schemas.microsoft.com/office/drawing/2016/5/11/chartex" xmlns:cx6="http://schemas.microsoft.com/office/drawing/2016/5/12/chartex" xmlns:cx7="http://schemas.microsoft.com/office/drawing/2016/5/13/chartex" xmlns:cx8="http://schemas.microsoft.com/office/drawing/2016/5/14/chartex" xmlns:mc="http://schemas.openxmlformats.org/markup-compatibility/2006" xmlns:aink="http://schemas.microsoft.com/office/drawing/2016/ink" xmlns:am3d="http://schemas.microsoft.com/office/drawing/2017/model3d" xmlns:o="urn:schemas-microsoft-com:office:office" xmlns:oel="http://schemas.microsoft.com/office/2019/extlst" xmlns:r="http://schemas.openxmlformats.org/officeDocument/2006/relationships" xmlns:m="http://schemas.openxmlformats.org/officeDocument/2006/math" xmlns:v="urn:schemas-microsoft-com:vml" xmlns:wp14="http://schemas.microsoft.com/office/word/2010/wordprocessingDrawing" xmlns:wp="http://schemas.openxmlformats.org/drawingml/2006/wordprocessingDrawing" xmlns:w10="urn:schemas-microsoft-com:office:word" xmlns:w="http://schemas.openxmlformats.org/wordprocessingml/2006/main" xmlns:w14="http://schemas.microsoft.com/office/word/2010/wordml" xmlns:w15="http://schemas.microsoft.com/office/word/2012/wordml" xmlns:w16cex="http://schemas.microsoft.com/office/word/2018/wordml/cex" xmlns:w16cid="http://schemas.microsoft.com/office/word/2016/wordml/cid" xmlns:w16="http://schemas.microsoft.com/office/word/2018/wordml" xmlns:w16sdtdh="http://schemas.microsoft.com/office/word/2020/wordml/sdtdatahash" xmlns:w16se="http://schemas.microsoft.com/office/word/2015/wordml/symex" xmlns:wpg="http://schemas.microsoft.com/office/word/2010/wordprocessingGroup" xmlns:wpi="http://schemas.microsoft.com/office/word/2010/wordprocessingInk" xmlns:wne="http://schemas.microsoft.com/office/word/2006/wordml" xmlns:wps="http://schemas.microsoft.com/office/word/2010/wordprocessingShape" mc:Ignorable="w14 w15 w16se w16cid w16 w16cex w16sdtdh wp14">
   <w:p>
     <w:pPr>
       <w:pStyle w:val="Header"/>
@@ -6320,7 +6140,7 @@
 </file>
 
 <file path=word/numbering.xml><?xml version="1.0" encoding="utf-8"?>
-<w:numbering xmlns:wpc="http://schemas.microsoft.com/office/word/2010/wordprocessingCanvas" xmlns:cx="http://schemas.microsoft.com/office/drawing/2014/chartex" xmlns:cx1="http://schemas.microsoft.com/office/drawing/2015/9/8/chartex" xmlns:cx2="http://schemas.microsoft.com/office/drawing/2015/10/21/chartex" xmlns:cx3="http://schemas.microsoft.com/office/drawing/2016/5/9/chartex" xmlns:cx4="http://schemas.microsoft.com/office/drawing/2016/5/10/chartex" xmlns:cx5="http://schemas.microsoft.com/office/drawing/2016/5/11/chartex" xmlns:cx6="http://schemas.microsoft.com/office/drawing/2016/5/12/chartex" xmlns:cx7="http://schemas.microsoft.com/office/drawing/2016/5/13/chartex" xmlns:cx8="http://schemas.microsoft.com/office/drawing/2016/5/14/chartex" xmlns:mc="http://schemas.openxmlformats.org/markup-compatibility/2006" xmlns:aink="http://schemas.microsoft.com/office/drawing/2016/ink" xmlns:am3d="http://schemas.microsoft.com/office/drawing/2017/model3d" xmlns:o="urn:schemas-microsoft-com:office:office" xmlns:oel="http://schemas.microsoft.com/office/2019/extlst" xmlns:r="http://schemas.openxmlformats.org/officeDocument/2006/relationships" xmlns:m="http://schemas.openxmlformats.org/officeDocument/2006/math" xmlns:v="urn:schemas-microsoft-com:vml" xmlns:wp14="http://schemas.microsoft.com/office/word/2010/wordprocessingDrawing" xmlns:wp="http://schemas.openxmlformats.org/drawingml/2006/wordprocessingDrawing" xmlns:w10="urn:schemas-microsoft-com:office:word" xmlns:w="http://schemas.openxmlformats.org/wordprocessingml/2006/main" xmlns:w14="http://schemas.microsoft.com/office/word/2010/wordml" xmlns:w15="http://schemas.microsoft.com/office/word/2012/wordml" xmlns:w16cex="http://schemas.microsoft.com/office/word/2018/wordml/cex" xmlns:w16cid="http://schemas.microsoft.com/office/word/2016/wordml/cid" xmlns:w16="http://schemas.microsoft.com/office/word/2018/wordml" xmlns:w16du="http://schemas.microsoft.com/office/word/2023/wordml/word16du" xmlns:w16sdtdh="http://schemas.microsoft.com/office/word/2020/wordml/sdtdatahash" xmlns:w16se="http://schemas.microsoft.com/office/word/2015/wordml/symex" xmlns:wpg="http://schemas.microsoft.com/office/word/2010/wordprocessingGroup" xmlns:wpi="http://schemas.microsoft.com/office/word/2010/wordprocessingInk" xmlns:wne="http://schemas.microsoft.com/office/word/2006/wordml" xmlns:wps="http://schemas.microsoft.com/office/word/2010/wordprocessingShape" mc:Ignorable="w14 w15 w16se w16cid w16 w16cex w16sdtdh w16du wp14">
+<w:numbering xmlns:wpc="http://schemas.microsoft.com/office/word/2010/wordprocessingCanvas" xmlns:cx="http://schemas.microsoft.com/office/drawing/2014/chartex" xmlns:cx1="http://schemas.microsoft.com/office/drawing/2015/9/8/chartex" xmlns:cx2="http://schemas.microsoft.com/office/drawing/2015/10/21/chartex" xmlns:cx3="http://schemas.microsoft.com/office/drawing/2016/5/9/chartex" xmlns:cx4="http://schemas.microsoft.com/office/drawing/2016/5/10/chartex" xmlns:cx5="http://schemas.microsoft.com/office/drawing/2016/5/11/chartex" xmlns:cx6="http://schemas.microsoft.com/office/drawing/2016/5/12/chartex" xmlns:cx7="http://schemas.microsoft.com/office/drawing/2016/5/13/chartex" xmlns:cx8="http://schemas.microsoft.com/office/drawing/2016/5/14/chartex" xmlns:mc="http://schemas.openxmlformats.org/markup-compatibility/2006" xmlns:aink="http://schemas.microsoft.com/office/drawing/2016/ink" xmlns:am3d="http://schemas.microsoft.com/office/drawing/2017/model3d" xmlns:o="urn:schemas-microsoft-com:office:office" xmlns:oel="http://schemas.microsoft.com/office/2019/extlst" xmlns:r="http://schemas.openxmlformats.org/officeDocument/2006/relationships" xmlns:m="http://schemas.openxmlformats.org/officeDocument/2006/math" xmlns:v="urn:schemas-microsoft-com:vml" xmlns:wp14="http://schemas.microsoft.com/office/word/2010/wordprocessingDrawing" xmlns:wp="http://schemas.openxmlformats.org/drawingml/2006/wordprocessingDrawing" xmlns:w10="urn:schemas-microsoft-com:office:word" xmlns:w="http://schemas.openxmlformats.org/wordprocessingml/2006/main" xmlns:w14="http://schemas.microsoft.com/office/word/2010/wordml" xmlns:w15="http://schemas.microsoft.com/office/word/2012/wordml" xmlns:w16cex="http://schemas.microsoft.com/office/word/2018/wordml/cex" xmlns:w16cid="http://schemas.microsoft.com/office/word/2016/wordml/cid" xmlns:w16="http://schemas.microsoft.com/office/word/2018/wordml" xmlns:w16sdtdh="http://schemas.microsoft.com/office/word/2020/wordml/sdtdatahash" xmlns:w16se="http://schemas.microsoft.com/office/word/2015/wordml/symex" xmlns:wpg="http://schemas.microsoft.com/office/word/2010/wordprocessingGroup" xmlns:wpi="http://schemas.microsoft.com/office/word/2010/wordprocessingInk" xmlns:wne="http://schemas.microsoft.com/office/word/2006/wordml" xmlns:wps="http://schemas.microsoft.com/office/word/2010/wordprocessingShape" mc:Ignorable="w14 w15 w16se w16cid w16 w16cex w16sdtdh wp14">
   <w:abstractNum w:abstractNumId="0" w15:restartNumberingAfterBreak="0">
     <w:nsid w:val="1F397F84"/>
     <w:multiLevelType w:val="multilevel"/>
@@ -6339,7 +6159,7 @@
         <w:ind w:left="227" w:hanging="227"/>
       </w:pPr>
       <w:rPr>
-        <w:rFonts w:hint="default" w:ascii="Symbol" w:hAnsi="Symbol"/>
+        <w:rFonts w:ascii="Symbol" w:hAnsi="Symbol" w:hint="default"/>
       </w:rPr>
     </w:lvl>
     <w:lvl w:ilvl="1">
@@ -6354,7 +6174,7 @@
         <w:ind w:left="454" w:hanging="227"/>
       </w:pPr>
       <w:rPr>
-        <w:rFonts w:hint="default" w:ascii="Times New Roman" w:hAnsi="Times New Roman" w:cs="Times New Roman"/>
+        <w:rFonts w:ascii="Times New Roman" w:hAnsi="Times New Roman" w:cs="Times New Roman" w:hint="default"/>
       </w:rPr>
     </w:lvl>
     <w:lvl w:ilvl="2">
@@ -6369,7 +6189,7 @@
         <w:ind w:left="680" w:hanging="226"/>
       </w:pPr>
       <w:rPr>
-        <w:rFonts w:hint="default" w:ascii="Courier New" w:hAnsi="Courier New"/>
+        <w:rFonts w:ascii="Courier New" w:hAnsi="Courier New" w:hint="default"/>
       </w:rPr>
     </w:lvl>
     <w:lvl w:ilvl="3">
@@ -6384,7 +6204,7 @@
         <w:ind w:left="907" w:hanging="227"/>
       </w:pPr>
       <w:rPr>
-        <w:rFonts w:hint="default" w:ascii="Wingdings" w:hAnsi="Wingdings"/>
+        <w:rFonts w:ascii="Wingdings" w:hAnsi="Wingdings" w:hint="default"/>
       </w:rPr>
     </w:lvl>
     <w:lvl w:ilvl="4">
@@ -6399,7 +6219,7 @@
         <w:ind w:left="1134" w:hanging="227"/>
       </w:pPr>
       <w:rPr>
-        <w:rFonts w:hint="default" w:ascii="Courier New" w:hAnsi="Courier New"/>
+        <w:rFonts w:ascii="Courier New" w:hAnsi="Courier New" w:hint="default"/>
       </w:rPr>
     </w:lvl>
     <w:lvl w:ilvl="5">
@@ -6414,7 +6234,7 @@
         <w:ind w:left="1361" w:hanging="227"/>
       </w:pPr>
       <w:rPr>
-        <w:rFonts w:hint="default" w:ascii="Wingdings" w:hAnsi="Wingdings"/>
+        <w:rFonts w:ascii="Wingdings" w:hAnsi="Wingdings" w:hint="default"/>
       </w:rPr>
     </w:lvl>
     <w:lvl w:ilvl="6">
@@ -6429,7 +6249,7 @@
         <w:ind w:left="1588" w:hanging="227"/>
       </w:pPr>
       <w:rPr>
-        <w:rFonts w:hint="default" w:ascii="Symbol" w:hAnsi="Symbol"/>
+        <w:rFonts w:ascii="Symbol" w:hAnsi="Symbol" w:hint="default"/>
       </w:rPr>
     </w:lvl>
     <w:lvl w:ilvl="7">
@@ -6444,7 +6264,7 @@
         <w:ind w:left="1814" w:hanging="226"/>
       </w:pPr>
       <w:rPr>
-        <w:rFonts w:hint="default" w:ascii="Courier New" w:hAnsi="Courier New"/>
+        <w:rFonts w:ascii="Courier New" w:hAnsi="Courier New" w:hint="default"/>
       </w:rPr>
     </w:lvl>
     <w:lvl w:ilvl="8">
@@ -6459,7 +6279,7 @@
         <w:ind w:left="2041" w:hanging="227"/>
       </w:pPr>
       <w:rPr>
-        <w:rFonts w:hint="default" w:ascii="Wingdings" w:hAnsi="Wingdings"/>
+        <w:rFonts w:ascii="Wingdings" w:hAnsi="Wingdings" w:hint="default"/>
       </w:rPr>
     </w:lvl>
   </w:abstractNum>
@@ -6481,7 +6301,7 @@
         <w:ind w:left="227" w:hanging="227"/>
       </w:pPr>
       <w:rPr>
-        <w:rFonts w:hint="default" w:ascii="Times New Roman" w:hAnsi="Times New Roman" w:cs="Times New Roman"/>
+        <w:rFonts w:ascii="Times New Roman" w:hAnsi="Times New Roman" w:cs="Times New Roman" w:hint="default"/>
       </w:rPr>
     </w:lvl>
     <w:lvl w:ilvl="1">
@@ -6496,7 +6316,7 @@
         <w:ind w:left="454" w:hanging="227"/>
       </w:pPr>
       <w:rPr>
-        <w:rFonts w:hint="default" w:ascii="Symbol" w:hAnsi="Symbol"/>
+        <w:rFonts w:ascii="Symbol" w:hAnsi="Symbol" w:hint="default"/>
       </w:rPr>
     </w:lvl>
     <w:lvl w:ilvl="2">
@@ -6511,7 +6331,7 @@
         <w:ind w:left="680" w:hanging="226"/>
       </w:pPr>
       <w:rPr>
-        <w:rFonts w:hint="default" w:ascii="Times New Roman" w:hAnsi="Times New Roman" w:cs="Times New Roman"/>
+        <w:rFonts w:ascii="Times New Roman" w:hAnsi="Times New Roman" w:cs="Times New Roman" w:hint="default"/>
       </w:rPr>
     </w:lvl>
     <w:lvl w:ilvl="3">
@@ -6526,7 +6346,7 @@
         <w:ind w:left="907" w:hanging="227"/>
       </w:pPr>
       <w:rPr>
-        <w:rFonts w:hint="default" w:ascii="Times New Roman" w:hAnsi="Times New Roman" w:cs="Times New Roman"/>
+        <w:rFonts w:ascii="Times New Roman" w:hAnsi="Times New Roman" w:cs="Times New Roman" w:hint="default"/>
       </w:rPr>
     </w:lvl>
     <w:lvl w:ilvl="4">
@@ -6541,7 +6361,7 @@
         <w:ind w:left="1134" w:hanging="227"/>
       </w:pPr>
       <w:rPr>
-        <w:rFonts w:hint="default" w:ascii="Times New Roman" w:hAnsi="Times New Roman" w:cs="Times New Roman"/>
+        <w:rFonts w:ascii="Times New Roman" w:hAnsi="Times New Roman" w:cs="Times New Roman" w:hint="default"/>
       </w:rPr>
     </w:lvl>
     <w:lvl w:ilvl="5">
@@ -6556,7 +6376,7 @@
         <w:ind w:left="1361" w:hanging="227"/>
       </w:pPr>
       <w:rPr>
-        <w:rFonts w:hint="default" w:ascii="Times New Roman" w:hAnsi="Times New Roman" w:cs="Times New Roman"/>
+        <w:rFonts w:ascii="Times New Roman" w:hAnsi="Times New Roman" w:cs="Times New Roman" w:hint="default"/>
       </w:rPr>
     </w:lvl>
     <w:lvl w:ilvl="6">
@@ -6571,7 +6391,7 @@
         <w:ind w:left="1588" w:hanging="227"/>
       </w:pPr>
       <w:rPr>
-        <w:rFonts w:hint="default" w:ascii="Symbol" w:hAnsi="Symbol"/>
+        <w:rFonts w:ascii="Symbol" w:hAnsi="Symbol" w:hint="default"/>
       </w:rPr>
     </w:lvl>
     <w:lvl w:ilvl="7">
@@ -6586,7 +6406,7 @@
         <w:ind w:left="1814" w:hanging="226"/>
       </w:pPr>
       <w:rPr>
-        <w:rFonts w:hint="default" w:ascii="Times New Roman" w:hAnsi="Times New Roman" w:cs="Times New Roman"/>
+        <w:rFonts w:ascii="Times New Roman" w:hAnsi="Times New Roman" w:cs="Times New Roman" w:hint="default"/>
       </w:rPr>
     </w:lvl>
     <w:lvl w:ilvl="8">
@@ -6601,7 +6421,7 @@
         <w:ind w:left="2041" w:hanging="227"/>
       </w:pPr>
       <w:rPr>
-        <w:rFonts w:hint="default" w:ascii="Times New Roman" w:hAnsi="Times New Roman" w:cs="Times New Roman"/>
+        <w:rFonts w:ascii="Times New Roman" w:hAnsi="Times New Roman" w:cs="Times New Roman" w:hint="default"/>
       </w:rPr>
     </w:lvl>
   </w:abstractNum>
@@ -6684,7 +6504,7 @@
         <w:ind w:left="964" w:hanging="964"/>
       </w:pPr>
       <w:rPr>
-        <w:rFonts w:hint="default" w:ascii="Times New Roman" w:hAnsi="Times New Roman"/>
+        <w:rFonts w:ascii="Times New Roman" w:hAnsi="Times New Roman" w:hint="default"/>
         <w:b w:val="0"/>
         <w:i/>
         <w:sz w:val="20"/>
@@ -7041,22 +6861,19 @@
 </file>
 
 <file path=word/people.xml><?xml version="1.0" encoding="utf-8"?>
-<w15:people xmlns:wpc="http://schemas.microsoft.com/office/word/2010/wordprocessingCanvas" xmlns:cx="http://schemas.microsoft.com/office/drawing/2014/chartex" xmlns:cx1="http://schemas.microsoft.com/office/drawing/2015/9/8/chartex" xmlns:cx2="http://schemas.microsoft.com/office/drawing/2015/10/21/chartex" xmlns:cx3="http://schemas.microsoft.com/office/drawing/2016/5/9/chartex" xmlns:cx4="http://schemas.microsoft.com/office/drawing/2016/5/10/chartex" xmlns:cx5="http://schemas.microsoft.com/office/drawing/2016/5/11/chartex" xmlns:cx6="http://schemas.microsoft.com/office/drawing/2016/5/12/chartex" xmlns:cx7="http://schemas.microsoft.com/office/drawing/2016/5/13/chartex" xmlns:cx8="http://schemas.microsoft.com/office/drawing/2016/5/14/chartex" xmlns:mc="http://schemas.openxmlformats.org/markup-compatibility/2006" xmlns:aink="http://schemas.microsoft.com/office/drawing/2016/ink" xmlns:am3d="http://schemas.microsoft.com/office/drawing/2017/model3d" xmlns:o="urn:schemas-microsoft-com:office:office" xmlns:oel="http://schemas.microsoft.com/office/2019/extlst" xmlns:r="http://schemas.openxmlformats.org/officeDocument/2006/relationships" xmlns:m="http://schemas.openxmlformats.org/officeDocument/2006/math" xmlns:v="urn:schemas-microsoft-com:vml" xmlns:wp14="http://schemas.microsoft.com/office/word/2010/wordprocessingDrawing" xmlns:wp="http://schemas.openxmlformats.org/drawingml/2006/wordprocessingDrawing" xmlns:w10="urn:schemas-microsoft-com:office:word" xmlns:w="http://schemas.openxmlformats.org/wordprocessingml/2006/main" xmlns:w14="http://schemas.microsoft.com/office/word/2010/wordml" xmlns:w15="http://schemas.microsoft.com/office/word/2012/wordml" xmlns:w16cex="http://schemas.microsoft.com/office/word/2018/wordml/cex" xmlns:w16cid="http://schemas.microsoft.com/office/word/2016/wordml/cid" xmlns:w16="http://schemas.microsoft.com/office/word/2018/wordml" xmlns:w16du="http://schemas.microsoft.com/office/word/2023/wordml/word16du" xmlns:w16sdtdh="http://schemas.microsoft.com/office/word/2020/wordml/sdtdatahash" xmlns:w16se="http://schemas.microsoft.com/office/word/2015/wordml/symex" xmlns:wpg="http://schemas.microsoft.com/office/word/2010/wordprocessingGroup" xmlns:wpi="http://schemas.microsoft.com/office/word/2010/wordprocessingInk" xmlns:wne="http://schemas.microsoft.com/office/word/2006/wordml" xmlns:wps="http://schemas.microsoft.com/office/word/2010/wordprocessingShape" mc:Ignorable="w14 w15 w16se w16cid w16 w16cex w16sdtdh w16du wp14">
+<w15:people xmlns:wpc="http://schemas.microsoft.com/office/word/2010/wordprocessingCanvas" xmlns:cx="http://schemas.microsoft.com/office/drawing/2014/chartex" xmlns:cx1="http://schemas.microsoft.com/office/drawing/2015/9/8/chartex" xmlns:cx2="http://schemas.microsoft.com/office/drawing/2015/10/21/chartex" xmlns:cx3="http://schemas.microsoft.com/office/drawing/2016/5/9/chartex" xmlns:cx4="http://schemas.microsoft.com/office/drawing/2016/5/10/chartex" xmlns:cx5="http://schemas.microsoft.com/office/drawing/2016/5/11/chartex" xmlns:cx6="http://schemas.microsoft.com/office/drawing/2016/5/12/chartex" xmlns:cx7="http://schemas.microsoft.com/office/drawing/2016/5/13/chartex" xmlns:cx8="http://schemas.microsoft.com/office/drawing/2016/5/14/chartex" xmlns:mc="http://schemas.openxmlformats.org/markup-compatibility/2006" xmlns:aink="http://schemas.microsoft.com/office/drawing/2016/ink" xmlns:am3d="http://schemas.microsoft.com/office/drawing/2017/model3d" xmlns:o="urn:schemas-microsoft-com:office:office" xmlns:oel="http://schemas.microsoft.com/office/2019/extlst" xmlns:r="http://schemas.openxmlformats.org/officeDocument/2006/relationships" xmlns:m="http://schemas.openxmlformats.org/officeDocument/2006/math" xmlns:v="urn:schemas-microsoft-com:vml" xmlns:wp14="http://schemas.microsoft.com/office/word/2010/wordprocessingDrawing" xmlns:wp="http://schemas.openxmlformats.org/drawingml/2006/wordprocessingDrawing" xmlns:w10="urn:schemas-microsoft-com:office:word" xmlns:w="http://schemas.openxmlformats.org/wordprocessingml/2006/main" xmlns:w14="http://schemas.microsoft.com/office/word/2010/wordml" xmlns:w15="http://schemas.microsoft.com/office/word/2012/wordml" xmlns:w16cex="http://schemas.microsoft.com/office/word/2018/wordml/cex" xmlns:w16cid="http://schemas.microsoft.com/office/word/2016/wordml/cid" xmlns:w16="http://schemas.microsoft.com/office/word/2018/wordml" xmlns:w16sdtdh="http://schemas.microsoft.com/office/word/2020/wordml/sdtdatahash" xmlns:w16se="http://schemas.microsoft.com/office/word/2015/wordml/symex" xmlns:wpg="http://schemas.microsoft.com/office/word/2010/wordprocessingGroup" xmlns:wpi="http://schemas.microsoft.com/office/word/2010/wordprocessingInk" xmlns:wne="http://schemas.microsoft.com/office/word/2006/wordml" xmlns:wps="http://schemas.microsoft.com/office/word/2010/wordprocessingShape" mc:Ignorable="w14 w15 w16se w16cid w16 w16cex w16sdtdh wp14">
   <w15:person w15:author="MARTINEZ SALCEDO, JOSEPH">
     <w15:presenceInfo w15:providerId="AD" w15:userId="S::jmart130@odu.edu::4d2c8988-b1c0-4e9d-83be-da9944182c7d"/>
-  </w15:person>
-  <w15:person w15:author="MILLER-FELTON, MEL">
-    <w15:presenceInfo w15:providerId="AD" w15:userId="S::mmill078@odu.edu::5b858c5c-2d41-4324-8871-1c3d0e27b10e"/>
   </w15:person>
 </w15:people>
 </file>
 
 <file path=word/styles.xml><?xml version="1.0" encoding="utf-8"?>
-<w:styles xmlns:wp14="http://schemas.microsoft.com/office/word/2010/wordprocessingDrawing" xmlns:mc="http://schemas.openxmlformats.org/markup-compatibility/2006" xmlns:r="http://schemas.openxmlformats.org/officeDocument/2006/relationships" xmlns:w="http://schemas.openxmlformats.org/wordprocessingml/2006/main" xmlns:w14="http://schemas.microsoft.com/office/word/2010/wordml" xmlns:w15="http://schemas.microsoft.com/office/word/2012/wordml" xmlns:w16cex="http://schemas.microsoft.com/office/word/2018/wordml/cex" xmlns:w16cid="http://schemas.microsoft.com/office/word/2016/wordml/cid" xmlns:w16="http://schemas.microsoft.com/office/word/2018/wordml" xmlns:w16du="http://schemas.microsoft.com/office/word/2023/wordml/word16du" xmlns:w16sdtdh="http://schemas.microsoft.com/office/word/2020/wordml/sdtdatahash" xmlns:w16se="http://schemas.microsoft.com/office/word/2015/wordml/symex" mc:Ignorable="w14 w15 w16se w16cid w16 w16cex w16sdtdh w16du wp14">
+<w:styles xmlns:mc="http://schemas.openxmlformats.org/markup-compatibility/2006" xmlns:r="http://schemas.openxmlformats.org/officeDocument/2006/relationships" xmlns:w="http://schemas.openxmlformats.org/wordprocessingml/2006/main" xmlns:w14="http://schemas.microsoft.com/office/word/2010/wordml" xmlns:w15="http://schemas.microsoft.com/office/word/2012/wordml" xmlns:w16cex="http://schemas.microsoft.com/office/word/2018/wordml/cex" xmlns:w16cid="http://schemas.microsoft.com/office/word/2016/wordml/cid" xmlns:w16="http://schemas.microsoft.com/office/word/2018/wordml" xmlns:w16sdtdh="http://schemas.microsoft.com/office/word/2020/wordml/sdtdatahash" xmlns:w16se="http://schemas.microsoft.com/office/word/2015/wordml/symex" mc:Ignorable="w14 w15 w16se w16cid w16 w16cex w16sdtdh">
   <w:docDefaults>
     <w:rPrDefault>
       <w:rPr>
-        <w:rFonts w:ascii="Times New Roman" w:hAnsi="Times New Roman" w:eastAsia="Times New Roman" w:cs="Times New Roman"/>
+        <w:rFonts w:ascii="Times New Roman" w:eastAsia="Times New Roman" w:hAnsi="Times New Roman" w:cs="Times New Roman"/>
         <w:lang w:val="en-US" w:eastAsia="en-US" w:bidi="ar-SA"/>
       </w:rPr>
     </w:rPrDefault>
@@ -7428,13 +7245,13 @@
     <w:lsdException w:name="List Table 5 Dark Accent 6" w:uiPriority="50"/>
     <w:lsdException w:name="List Table 6 Colorful Accent 6" w:uiPriority="51"/>
     <w:lsdException w:name="List Table 7 Colorful Accent 6" w:uiPriority="52"/>
-    <w:lsdException w:name="Mention" w:uiPriority="99" w:semiHidden="1" w:unhideWhenUsed="1"/>
-    <w:lsdException w:name="Smart Hyperlink" w:uiPriority="99" w:semiHidden="1" w:unhideWhenUsed="1"/>
-    <w:lsdException w:name="Hashtag" w:uiPriority="99" w:semiHidden="1" w:unhideWhenUsed="1"/>
-    <w:lsdException w:name="Unresolved Mention" w:uiPriority="99" w:semiHidden="1" w:unhideWhenUsed="1"/>
-    <w:lsdException w:name="Smart Link" w:uiPriority="99" w:semiHidden="1" w:unhideWhenUsed="1"/>
+    <w:lsdException w:name="Mention" w:semiHidden="1" w:uiPriority="99" w:unhideWhenUsed="1"/>
+    <w:lsdException w:name="Smart Hyperlink" w:semiHidden="1" w:uiPriority="99" w:unhideWhenUsed="1"/>
+    <w:lsdException w:name="Hashtag" w:semiHidden="1" w:uiPriority="99" w:unhideWhenUsed="1"/>
+    <w:lsdException w:name="Unresolved Mention" w:semiHidden="1" w:uiPriority="99" w:unhideWhenUsed="1"/>
+    <w:lsdException w:name="Smart Link" w:semiHidden="1" w:uiPriority="99" w:unhideWhenUsed="1"/>
   </w:latentStyles>
-  <w:style w:type="paragraph" w:styleId="Normal" w:default="1">
+  <w:style w:type="paragraph" w:default="1" w:styleId="Normal">
     <w:name w:val="Normal"/>
     <w:qFormat/>
     <w:rsid w:val="00DF0926"/>
@@ -7511,13 +7328,13 @@
       <w:outlineLvl w:val="3"/>
     </w:pPr>
   </w:style>
-  <w:style w:type="character" w:styleId="DefaultParagraphFont" w:default="1">
+  <w:style w:type="character" w:default="1" w:styleId="DefaultParagraphFont">
     <w:name w:val="Default Paragraph Font"/>
     <w:uiPriority w:val="1"/>
     <w:semiHidden/>
     <w:unhideWhenUsed/>
   </w:style>
-  <w:style w:type="table" w:styleId="TableNormal" w:default="1">
+  <w:style w:type="table" w:default="1" w:styleId="TableNormal">
     <w:name w:val="Normal Table"/>
     <w:uiPriority w:val="99"/>
     <w:semiHidden/>
@@ -7532,13 +7349,13 @@
       </w:tblCellMar>
     </w:tblPr>
   </w:style>
-  <w:style w:type="numbering" w:styleId="NoList" w:default="1">
+  <w:style w:type="numbering" w:default="1" w:styleId="NoList">
     <w:name w:val="No List"/>
     <w:uiPriority w:val="99"/>
     <w:semiHidden/>
     <w:unhideWhenUsed/>
   </w:style>
-  <w:style w:type="paragraph" w:styleId="abstract" w:customStyle="1">
+  <w:style w:type="paragraph" w:customStyle="1" w:styleId="abstract">
     <w:name w:val="abstract"/>
     <w:basedOn w:val="Normal"/>
     <w:pPr>
@@ -7550,7 +7367,7 @@
       <w:sz w:val="18"/>
     </w:rPr>
   </w:style>
-  <w:style w:type="paragraph" w:styleId="address" w:customStyle="1">
+  <w:style w:type="paragraph" w:customStyle="1" w:styleId="address">
     <w:name w:val="address"/>
     <w:basedOn w:val="Normal"/>
     <w:pPr>
@@ -7563,7 +7380,7 @@
       <w:sz w:val="18"/>
     </w:rPr>
   </w:style>
-  <w:style w:type="numbering" w:styleId="arabnumitem" w:customStyle="1">
+  <w:style w:type="numbering" w:customStyle="1" w:styleId="arabnumitem">
     <w:name w:val="arabnumitem"/>
     <w:basedOn w:val="NoList"/>
     <w:pPr>
@@ -7572,7 +7389,7 @@
       </w:numPr>
     </w:pPr>
   </w:style>
-  <w:style w:type="paragraph" w:styleId="author" w:customStyle="1">
+  <w:style w:type="paragraph" w:customStyle="1" w:styleId="author">
     <w:name w:val="author"/>
     <w:basedOn w:val="Normal"/>
     <w:next w:val="address"/>
@@ -7582,7 +7399,7 @@
       <w:jc w:val="center"/>
     </w:pPr>
   </w:style>
-  <w:style w:type="paragraph" w:styleId="bulletitem" w:customStyle="1">
+  <w:style w:type="paragraph" w:customStyle="1" w:styleId="bulletitem">
     <w:name w:val="bulletitem"/>
     <w:basedOn w:val="Normal"/>
     <w:pPr>
@@ -7593,7 +7410,7 @@
       <w:contextualSpacing/>
     </w:pPr>
   </w:style>
-  <w:style w:type="paragraph" w:styleId="dashitem" w:customStyle="1">
+  <w:style w:type="paragraph" w:customStyle="1" w:styleId="dashitem">
     <w:name w:val="dashitem"/>
     <w:basedOn w:val="Normal"/>
     <w:pPr>
@@ -7604,7 +7421,7 @@
       <w:contextualSpacing/>
     </w:pPr>
   </w:style>
-  <w:style w:type="character" w:styleId="e-mail" w:customStyle="1">
+  <w:style w:type="character" w:customStyle="1" w:styleId="e-mail">
     <w:name w:val="e-mail"/>
     <w:basedOn w:val="DefaultParagraphFont"/>
     <w:rPr>
@@ -7612,7 +7429,7 @@
       <w:noProof/>
     </w:rPr>
   </w:style>
-  <w:style w:type="paragraph" w:styleId="equation" w:customStyle="1">
+  <w:style w:type="paragraph" w:customStyle="1" w:styleId="equation">
     <w:name w:val="equation"/>
     <w:basedOn w:val="Normal"/>
     <w:next w:val="Normal"/>
@@ -7625,7 +7442,7 @@
       <w:ind w:firstLine="0"/>
     </w:pPr>
   </w:style>
-  <w:style w:type="paragraph" w:styleId="figurecaption" w:customStyle="1">
+  <w:style w:type="paragraph" w:customStyle="1" w:styleId="figurecaption">
     <w:name w:val="figurecaption"/>
     <w:basedOn w:val="Normal"/>
     <w:next w:val="Normal"/>
@@ -7655,7 +7472,7 @@
     <w:semiHidden/>
     <w:unhideWhenUsed/>
   </w:style>
-  <w:style w:type="paragraph" w:styleId="heading1" w:customStyle="1">
+  <w:style w:type="paragraph" w:customStyle="1" w:styleId="heading1">
     <w:name w:val="heading1"/>
     <w:basedOn w:val="Normal"/>
     <w:next w:val="p1a"/>
@@ -7676,7 +7493,7 @@
       <w:sz w:val="24"/>
     </w:rPr>
   </w:style>
-  <w:style w:type="paragraph" w:styleId="heading2" w:customStyle="1">
+  <w:style w:type="paragraph" w:customStyle="1" w:styleId="heading2">
     <w:name w:val="heading2"/>
     <w:basedOn w:val="Normal"/>
     <w:next w:val="p1a"/>
@@ -7697,21 +7514,21 @@
       <w:b/>
     </w:rPr>
   </w:style>
-  <w:style w:type="character" w:styleId="heading30" w:customStyle="1">
+  <w:style w:type="character" w:customStyle="1" w:styleId="heading30">
     <w:name w:val="heading3"/>
     <w:basedOn w:val="DefaultParagraphFont"/>
     <w:rPr>
       <w:b/>
     </w:rPr>
   </w:style>
-  <w:style w:type="character" w:styleId="heading40" w:customStyle="1">
+  <w:style w:type="character" w:customStyle="1" w:styleId="heading40">
     <w:name w:val="heading4"/>
     <w:basedOn w:val="DefaultParagraphFont"/>
     <w:rPr>
       <w:i/>
     </w:rPr>
   </w:style>
-  <w:style w:type="numbering" w:styleId="headings" w:customStyle="1">
+  <w:style w:type="numbering" w:customStyle="1" w:styleId="headings">
     <w:name w:val="headings"/>
     <w:basedOn w:val="arabnumitem"/>
     <w:pPr>
@@ -7730,7 +7547,7 @@
       <w:u w:val="none"/>
     </w:rPr>
   </w:style>
-  <w:style w:type="paragraph" w:styleId="image" w:customStyle="1">
+  <w:style w:type="paragraph" w:customStyle="1" w:styleId="image">
     <w:name w:val="image"/>
     <w:basedOn w:val="Normal"/>
     <w:next w:val="Normal"/>
@@ -7740,7 +7557,7 @@
       <w:jc w:val="center"/>
     </w:pPr>
   </w:style>
-  <w:style w:type="numbering" w:styleId="itemization1" w:customStyle="1">
+  <w:style w:type="numbering" w:customStyle="1" w:styleId="itemization1">
     <w:name w:val="itemization1"/>
     <w:basedOn w:val="NoList"/>
     <w:pPr>
@@ -7749,7 +7566,7 @@
       </w:numPr>
     </w:pPr>
   </w:style>
-  <w:style w:type="numbering" w:styleId="itemization2" w:customStyle="1">
+  <w:style w:type="numbering" w:customStyle="1" w:styleId="itemization2">
     <w:name w:val="itemization2"/>
     <w:basedOn w:val="NoList"/>
     <w:pPr>
@@ -7758,7 +7575,7 @@
       </w:numPr>
     </w:pPr>
   </w:style>
-  <w:style w:type="paragraph" w:styleId="keywords" w:customStyle="1">
+  <w:style w:type="paragraph" w:customStyle="1" w:styleId="keywords">
     <w:name w:val="keywords"/>
     <w:basedOn w:val="abstract"/>
     <w:next w:val="heading1"/>
@@ -7786,7 +7603,7 @@
       <w:szCs w:val="18"/>
     </w:rPr>
   </w:style>
-  <w:style w:type="paragraph" w:styleId="numitem" w:customStyle="1">
+  <w:style w:type="paragraph" w:customStyle="1" w:styleId="numitem">
     <w:name w:val="numitem"/>
     <w:basedOn w:val="Normal"/>
     <w:pPr>
@@ -7797,7 +7614,7 @@
       <w:contextualSpacing/>
     </w:pPr>
   </w:style>
-  <w:style w:type="paragraph" w:styleId="p1a" w:customStyle="1">
+  <w:style w:type="paragraph" w:customStyle="1" w:styleId="p1a">
     <w:name w:val="p1a"/>
     <w:basedOn w:val="Normal"/>
     <w:next w:val="Normal"/>
@@ -7805,7 +7622,7 @@
       <w:ind w:firstLine="0"/>
     </w:pPr>
   </w:style>
-  <w:style w:type="paragraph" w:styleId="programcode" w:customStyle="1">
+  <w:style w:type="paragraph" w:customStyle="1" w:styleId="programcode">
     <w:name w:val="programcode"/>
     <w:basedOn w:val="Normal"/>
     <w:pPr>
@@ -7849,7 +7666,7 @@
       <w:rFonts w:ascii="Courier" w:hAnsi="Courier"/>
     </w:rPr>
   </w:style>
-  <w:style w:type="paragraph" w:styleId="referenceitem" w:customStyle="1">
+  <w:style w:type="paragraph" w:customStyle="1" w:styleId="referenceitem">
     <w:name w:val="referenceitem"/>
     <w:basedOn w:val="Normal"/>
     <w:pPr>
@@ -7862,7 +7679,7 @@
       <w:sz w:val="18"/>
     </w:rPr>
   </w:style>
-  <w:style w:type="numbering" w:styleId="referencelist" w:customStyle="1">
+  <w:style w:type="numbering" w:customStyle="1" w:styleId="referencelist">
     <w:name w:val="referencelist"/>
     <w:basedOn w:val="NoList"/>
     <w:semiHidden/>
@@ -7872,7 +7689,7 @@
       </w:numPr>
     </w:pPr>
   </w:style>
-  <w:style w:type="paragraph" w:styleId="runninghead-left" w:customStyle="1">
+  <w:style w:type="paragraph" w:customStyle="1" w:styleId="runninghead-left">
     <w:name w:val="running head - left"/>
     <w:basedOn w:val="Normal"/>
     <w:pPr>
@@ -7884,7 +7701,7 @@
       <w:szCs w:val="18"/>
     </w:rPr>
   </w:style>
-  <w:style w:type="paragraph" w:styleId="runninghead-right" w:customStyle="1">
+  <w:style w:type="paragraph" w:customStyle="1" w:styleId="runninghead-right">
     <w:name w:val="running head - right"/>
     <w:basedOn w:val="Normal"/>
     <w:pPr>
@@ -7906,7 +7723,7 @@
       <w:sz w:val="18"/>
     </w:rPr>
   </w:style>
-  <w:style w:type="paragraph" w:styleId="papertitle" w:customStyle="1">
+  <w:style w:type="paragraph" w:customStyle="1" w:styleId="papertitle">
     <w:name w:val="papertitle"/>
     <w:basedOn w:val="Normal"/>
     <w:next w:val="author"/>
@@ -7923,7 +7740,7 @@
       <w:sz w:val="28"/>
     </w:rPr>
   </w:style>
-  <w:style w:type="paragraph" w:styleId="papersubtitle" w:customStyle="1">
+  <w:style w:type="paragraph" w:customStyle="1" w:styleId="papersubtitle">
     <w:name w:val="papersubtitle"/>
     <w:basedOn w:val="papertitle"/>
     <w:next w:val="author"/>
@@ -7934,7 +7751,7 @@
       <w:sz w:val="24"/>
     </w:rPr>
   </w:style>
-  <w:style w:type="paragraph" w:styleId="tablecaption" w:customStyle="1">
+  <w:style w:type="paragraph" w:customStyle="1" w:styleId="tablecaption">
     <w:name w:val="tablecaption"/>
     <w:basedOn w:val="Normal"/>
     <w:next w:val="Normal"/>
@@ -7949,7 +7766,7 @@
       <w:sz w:val="18"/>
     </w:rPr>
   </w:style>
-  <w:style w:type="character" w:styleId="url" w:customStyle="1">
+  <w:style w:type="character" w:customStyle="1" w:styleId="url">
     <w:name w:val="url"/>
     <w:basedOn w:val="DefaultParagraphFont"/>
     <w:rPr>
@@ -7957,7 +7774,7 @@
       <w:noProof/>
     </w:rPr>
   </w:style>
-  <w:style w:type="character" w:styleId="ORCID" w:customStyle="1">
+  <w:style w:type="character" w:customStyle="1" w:styleId="ORCID">
     <w:name w:val="ORCID"/>
     <w:basedOn w:val="DefaultParagraphFont"/>
     <w:rPr>
@@ -7977,7 +7794,7 @@
       <w:sz w:val="18"/>
     </w:rPr>
   </w:style>
-  <w:style w:type="paragraph" w:styleId="ReferenceLine" w:customStyle="1">
+  <w:style w:type="paragraph" w:customStyle="1" w:styleId="ReferenceLine">
     <w:name w:val="ReferenceLine"/>
     <w:basedOn w:val="p1a"/>
     <w:semiHidden/>
@@ -7989,7 +7806,7 @@
       <w:sz w:val="16"/>
     </w:rPr>
   </w:style>
-  <w:style w:type="paragraph" w:styleId="EndNoteBibliographyTitle" w:customStyle="1">
+  <w:style w:type="paragraph" w:customStyle="1" w:styleId="EndNoteBibliographyTitle">
     <w:name w:val="EndNote Bibliography Title"/>
     <w:basedOn w:val="Normal"/>
     <w:link w:val="EndNoteBibliographyTitleChar"/>
@@ -8001,7 +7818,7 @@
       <w:noProof/>
     </w:rPr>
   </w:style>
-  <w:style w:type="character" w:styleId="EndNoteBibliographyTitleChar" w:customStyle="1">
+  <w:style w:type="character" w:customStyle="1" w:styleId="EndNoteBibliographyTitleChar">
     <w:name w:val="EndNote Bibliography Title Char"/>
     <w:basedOn w:val="DefaultParagraphFont"/>
     <w:link w:val="EndNoteBibliographyTitle"/>
@@ -8010,7 +7827,7 @@
       <w:noProof/>
     </w:rPr>
   </w:style>
-  <w:style w:type="paragraph" w:styleId="EndNoteBibliography" w:customStyle="1">
+  <w:style w:type="paragraph" w:customStyle="1" w:styleId="EndNoteBibliography">
     <w:name w:val="EndNote Bibliography"/>
     <w:basedOn w:val="Normal"/>
     <w:link w:val="EndNoteBibliographyChar"/>
@@ -8019,7 +7836,7 @@
       <w:noProof/>
     </w:rPr>
   </w:style>
-  <w:style w:type="character" w:styleId="EndNoteBibliographyChar" w:customStyle="1">
+  <w:style w:type="character" w:customStyle="1" w:styleId="EndNoteBibliographyChar">
     <w:name w:val="EndNote Bibliography Char"/>
     <w:basedOn w:val="DefaultParagraphFont"/>
     <w:link w:val="EndNoteBibliography"/>
@@ -8075,12 +7892,12 @@
     </w:rPr>
     <w:tblPr>
       <w:tblBorders>
-        <w:top w:val="single" w:color="auto" w:sz="4" w:space="0"/>
-        <w:left w:val="single" w:color="auto" w:sz="4" w:space="0"/>
-        <w:bottom w:val="single" w:color="auto" w:sz="4" w:space="0"/>
-        <w:right w:val="single" w:color="auto" w:sz="4" w:space="0"/>
-        <w:insideH w:val="single" w:color="auto" w:sz="4" w:space="0"/>
-        <w:insideV w:val="single" w:color="auto" w:sz="4" w:space="0"/>
+        <w:top w:val="single" w:sz="4" w:space="0" w:color="auto"/>
+        <w:left w:val="single" w:sz="4" w:space="0" w:color="auto"/>
+        <w:bottom w:val="single" w:sz="4" w:space="0" w:color="auto"/>
+        <w:right w:val="single" w:sz="4" w:space="0" w:color="auto"/>
+        <w:insideH w:val="single" w:sz="4" w:space="0" w:color="auto"/>
+        <w:insideV w:val="single" w:sz="4" w:space="0" w:color="auto"/>
       </w:tblBorders>
     </w:tblPr>
   </w:style>
@@ -8104,7 +7921,7 @@
       <w:spacing w:line="240" w:lineRule="auto"/>
     </w:pPr>
   </w:style>
-  <w:style w:type="character" w:styleId="CommentTextChar" w:customStyle="1">
+  <w:style w:type="character" w:customStyle="1" w:styleId="CommentTextChar">
     <w:name w:val="Comment Text Char"/>
     <w:basedOn w:val="DefaultParagraphFont"/>
     <w:link w:val="CommentText"/>
@@ -8122,7 +7939,7 @@
       <w:bCs/>
     </w:rPr>
   </w:style>
-  <w:style w:type="character" w:styleId="CommentSubjectChar" w:customStyle="1">
+  <w:style w:type="character" w:customStyle="1" w:styleId="CommentSubjectChar">
     <w:name w:val="Comment Subject Char"/>
     <w:basedOn w:val="CommentTextChar"/>
     <w:link w:val="CommentSubject"/>

</xml_diff>